<commit_message>
Edit file .VPP and .doc
</commit_message>
<xml_diff>
--- a/Doc1.docx
+++ b/Doc1.docx
@@ -2721,23 +2721,7 @@
           <w:sz w:val="26"/>
           <w:szCs w:val="26"/>
         </w:rPr>
-        <w:t>Usecase “</w:t>
-      </w:r>
-      <w:r>
-        <w:rPr>
-          <w:rFonts w:ascii="Times New Roman" w:hAnsi="Times New Roman" w:cs="Times New Roman"/>
-          <w:sz w:val="26"/>
-          <w:szCs w:val="26"/>
-        </w:rPr>
-        <w:t>Thêm nhà cung cấp mới</w:t>
-      </w:r>
-      <w:r>
-        <w:rPr>
-          <w:rFonts w:ascii="Times New Roman" w:hAnsi="Times New Roman" w:cs="Times New Roman"/>
-          <w:sz w:val="26"/>
-          <w:szCs w:val="26"/>
-        </w:rPr>
-        <w:t>”</w:t>
+        <w:t>Usecase “Thêm nhà cung cấp mới”</w:t>
       </w:r>
       <w:r>
         <w:rPr>
@@ -3936,15 +3920,7 @@
                 <w:sz w:val="26"/>
                 <w:szCs w:val="26"/>
               </w:rPr>
-              <w:t xml:space="preserve"> và nút thêm mặt hàng mới </w:t>
-            </w:r>
-            <w:r>
-              <w:rPr>
-                <w:rFonts w:ascii="Times New Roman" w:hAnsi="Times New Roman" w:cs="Times New Roman"/>
-                <w:sz w:val="26"/>
-                <w:szCs w:val="26"/>
-              </w:rPr>
-              <w:t>mới cùng 1 hàng</w:t>
+              <w:t xml:space="preserve"> và nút thêm mặt hàng mới mới cùng 1 hàng</w:t>
             </w:r>
             <w:r>
               <w:rPr>
@@ -4068,7 +4044,23 @@
                 <w:sz w:val="26"/>
                 <w:szCs w:val="26"/>
               </w:rPr>
-              <w:t>Nhân viên kho nhà cung cấp đã đăng ký thông tin với cửa hàng hay chưa.</w:t>
+              <w:t>Nhân viên kho</w:t>
+            </w:r>
+            <w:r>
+              <w:rPr>
+                <w:rFonts w:ascii="Times New Roman" w:hAnsi="Times New Roman" w:cs="Times New Roman"/>
+                <w:sz w:val="26"/>
+                <w:szCs w:val="26"/>
+              </w:rPr>
+              <w:t xml:space="preserve"> hỏi</w:t>
+            </w:r>
+            <w:r>
+              <w:rPr>
+                <w:rFonts w:ascii="Times New Roman" w:hAnsi="Times New Roman" w:cs="Times New Roman"/>
+                <w:sz w:val="26"/>
+                <w:szCs w:val="26"/>
+              </w:rPr>
+              <w:t xml:space="preserve"> nhà cung cấp đã đăng ký thông tin với cửa hàng hay chưa.</w:t>
             </w:r>
           </w:p>
           <w:p>
@@ -5195,23 +5187,7 @@
                 <w:sz w:val="26"/>
                 <w:szCs w:val="26"/>
               </w:rPr>
-              <w:t>Nhân viên kho nhập tên “</w:t>
-            </w:r>
-            <w:r>
-              <w:rPr>
-                <w:rFonts w:ascii="Times New Roman" w:hAnsi="Times New Roman" w:cs="Times New Roman"/>
-                <w:sz w:val="26"/>
-                <w:szCs w:val="26"/>
-              </w:rPr>
-              <w:t>Áo Adidas Hoodie</w:t>
-            </w:r>
-            <w:r>
-              <w:rPr>
-                <w:rFonts w:ascii="Times New Roman" w:hAnsi="Times New Roman" w:cs="Times New Roman"/>
-                <w:sz w:val="26"/>
-                <w:szCs w:val="26"/>
-              </w:rPr>
-              <w:t>”</w:t>
+              <w:t>Nhân viên kho nhập tên “Áo Adidas Hoodie”</w:t>
             </w:r>
             <w:r>
               <w:rPr>
@@ -5252,6 +5228,7 @@
                 <w:sz w:val="26"/>
                 <w:szCs w:val="26"/>
               </w:rPr>
+              <w:lastRenderedPageBreak/>
               <w:t>Giao diện tìm kiếm mặt hàng hiển thị kết quả tìm kiếm :</w:t>
             </w:r>
           </w:p>
@@ -5295,7 +5272,6 @@
                       <w:sz w:val="26"/>
                       <w:szCs w:val="26"/>
                     </w:rPr>
-                    <w:lastRenderedPageBreak/>
                     <w:t>STT</w:t>
                   </w:r>
                 </w:p>
@@ -6992,6 +6968,7 @@
                 <w:sz w:val="26"/>
                 <w:szCs w:val="26"/>
               </w:rPr>
+              <w:lastRenderedPageBreak/>
               <w:t>Địa chỉ.</w:t>
             </w:r>
           </w:p>
@@ -7017,7 +6994,6 @@
                 <w:sz w:val="26"/>
                 <w:szCs w:val="26"/>
               </w:rPr>
-              <w:lastRenderedPageBreak/>
               <w:t>Số điện thoại</w:t>
             </w:r>
             <w:r>
@@ -7701,10 +7677,14 @@
           </w:p>
           <w:p>
             <w:pPr>
+              <w:pStyle w:val="ListParagraph"/>
+              <w:numPr>
+                <w:ilvl w:val="0"/>
+                <w:numId w:val="19"/>
+              </w:numPr>
               <w:tabs>
                 <w:tab w:val="left" w:pos="360"/>
               </w:tabs>
-              <w:ind w:left="1224"/>
               <w:rPr>
                 <w:rFonts w:ascii="Times New Roman" w:hAnsi="Times New Roman" w:cs="Times New Roman"/>
                 <w:sz w:val="26"/>
@@ -7722,10 +7702,14 @@
           </w:p>
           <w:p>
             <w:pPr>
+              <w:pStyle w:val="ListParagraph"/>
+              <w:numPr>
+                <w:ilvl w:val="0"/>
+                <w:numId w:val="19"/>
+              </w:numPr>
               <w:tabs>
                 <w:tab w:val="left" w:pos="360"/>
               </w:tabs>
-              <w:ind w:left="1224"/>
               <w:rPr>
                 <w:rFonts w:ascii="Times New Roman" w:hAnsi="Times New Roman" w:cs="Times New Roman"/>
                 <w:sz w:val="26"/>
@@ -8126,6 +8110,7 @@
                 <w:sz w:val="26"/>
                 <w:szCs w:val="26"/>
               </w:rPr>
+              <w:lastRenderedPageBreak/>
               <w:t>Main events</w:t>
             </w:r>
           </w:p>
@@ -8137,10 +8122,2376 @@
           <w:p>
             <w:pPr>
               <w:pStyle w:val="ListParagraph"/>
+              <w:numPr>
+                <w:ilvl w:val="0"/>
+                <w:numId w:val="20"/>
+              </w:numPr>
               <w:tabs>
                 <w:tab w:val="left" w:pos="360"/>
               </w:tabs>
-              <w:ind w:left="0"/>
+              <w:rPr>
+                <w:rFonts w:ascii="Times New Roman" w:hAnsi="Times New Roman" w:cs="Times New Roman"/>
+                <w:sz w:val="26"/>
+                <w:szCs w:val="26"/>
+              </w:rPr>
+            </w:pPr>
+            <w:r>
+              <w:rPr>
+                <w:rFonts w:ascii="Times New Roman" w:hAnsi="Times New Roman" w:cs="Times New Roman"/>
+                <w:sz w:val="26"/>
+                <w:szCs w:val="26"/>
+              </w:rPr>
+              <w:t>Nhân viên kho chọn chức năng tìm kiếm hóa đơn (sau khi login thành công ).</w:t>
+            </w:r>
+          </w:p>
+          <w:p>
+            <w:pPr>
+              <w:pStyle w:val="ListParagraph"/>
+              <w:numPr>
+                <w:ilvl w:val="0"/>
+                <w:numId w:val="20"/>
+              </w:numPr>
+              <w:tabs>
+                <w:tab w:val="left" w:pos="360"/>
+              </w:tabs>
+              <w:rPr>
+                <w:rFonts w:ascii="Times New Roman" w:hAnsi="Times New Roman" w:cs="Times New Roman"/>
+                <w:sz w:val="26"/>
+                <w:szCs w:val="26"/>
+              </w:rPr>
+            </w:pPr>
+            <w:r>
+              <w:rPr>
+                <w:rFonts w:ascii="Times New Roman" w:hAnsi="Times New Roman" w:cs="Times New Roman"/>
+                <w:sz w:val="26"/>
+                <w:szCs w:val="26"/>
+              </w:rPr>
+              <w:t>Giao diện chính tìm kiếm hóa đơn :</w:t>
+            </w:r>
+          </w:p>
+          <w:p>
+            <w:pPr>
+              <w:pStyle w:val="ListParagraph"/>
+              <w:numPr>
+                <w:ilvl w:val="0"/>
+                <w:numId w:val="21"/>
+              </w:numPr>
+              <w:tabs>
+                <w:tab w:val="left" w:pos="360"/>
+              </w:tabs>
+              <w:rPr>
+                <w:rFonts w:ascii="Times New Roman" w:hAnsi="Times New Roman" w:cs="Times New Roman"/>
+                <w:sz w:val="26"/>
+                <w:szCs w:val="26"/>
+              </w:rPr>
+            </w:pPr>
+            <w:r>
+              <w:rPr>
+                <w:rFonts w:ascii="Times New Roman" w:hAnsi="Times New Roman" w:cs="Times New Roman"/>
+                <w:sz w:val="26"/>
+                <w:szCs w:val="26"/>
+              </w:rPr>
+              <w:t>Ô nhập từ khóa tìm kiếm và nút tìm kiếm bên cạnh.</w:t>
+            </w:r>
+          </w:p>
+          <w:p>
+            <w:pPr>
+              <w:pStyle w:val="ListParagraph"/>
+              <w:numPr>
+                <w:ilvl w:val="0"/>
+                <w:numId w:val="21"/>
+              </w:numPr>
+              <w:tabs>
+                <w:tab w:val="left" w:pos="360"/>
+              </w:tabs>
+              <w:rPr>
+                <w:rFonts w:ascii="Times New Roman" w:hAnsi="Times New Roman" w:cs="Times New Roman"/>
+                <w:sz w:val="26"/>
+                <w:szCs w:val="26"/>
+              </w:rPr>
+            </w:pPr>
+            <w:r>
+              <w:rPr>
+                <w:rFonts w:ascii="Times New Roman" w:hAnsi="Times New Roman" w:cs="Times New Roman"/>
+                <w:sz w:val="26"/>
+                <w:szCs w:val="26"/>
+              </w:rPr>
+              <w:t>Dropdown lựa chọn trường thông tin tìm kiếm.</w:t>
+            </w:r>
+          </w:p>
+          <w:p>
+            <w:pPr>
+              <w:pStyle w:val="ListParagraph"/>
+              <w:numPr>
+                <w:ilvl w:val="0"/>
+                <w:numId w:val="21"/>
+              </w:numPr>
+              <w:tabs>
+                <w:tab w:val="left" w:pos="360"/>
+              </w:tabs>
+              <w:rPr>
+                <w:rFonts w:ascii="Times New Roman" w:hAnsi="Times New Roman" w:cs="Times New Roman"/>
+                <w:sz w:val="26"/>
+                <w:szCs w:val="26"/>
+              </w:rPr>
+            </w:pPr>
+            <w:r>
+              <w:rPr>
+                <w:rFonts w:ascii="Times New Roman" w:hAnsi="Times New Roman" w:cs="Times New Roman"/>
+                <w:sz w:val="26"/>
+                <w:szCs w:val="26"/>
+              </w:rPr>
+              <w:t>Bảng danh sách các hóa đơn tìm kiếm theo từ khóa ( mặc định là 10 hóa đơn gần đây ).</w:t>
+            </w:r>
+          </w:p>
+          <w:p>
+            <w:pPr>
+              <w:pStyle w:val="ListParagraph"/>
+              <w:numPr>
+                <w:ilvl w:val="0"/>
+                <w:numId w:val="20"/>
+              </w:numPr>
+              <w:tabs>
+                <w:tab w:val="left" w:pos="360"/>
+              </w:tabs>
+              <w:rPr>
+                <w:rFonts w:ascii="Times New Roman" w:hAnsi="Times New Roman" w:cs="Times New Roman"/>
+                <w:sz w:val="26"/>
+                <w:szCs w:val="26"/>
+              </w:rPr>
+            </w:pPr>
+            <w:r>
+              <w:rPr>
+                <w:rFonts w:ascii="Times New Roman" w:hAnsi="Times New Roman" w:cs="Times New Roman"/>
+                <w:sz w:val="26"/>
+                <w:szCs w:val="26"/>
+              </w:rPr>
+              <w:t>Nhân viên kho click vào ô dropdown.</w:t>
+            </w:r>
+          </w:p>
+          <w:p>
+            <w:pPr>
+              <w:pStyle w:val="ListParagraph"/>
+              <w:numPr>
+                <w:ilvl w:val="0"/>
+                <w:numId w:val="20"/>
+              </w:numPr>
+              <w:tabs>
+                <w:tab w:val="left" w:pos="360"/>
+              </w:tabs>
+              <w:rPr>
+                <w:rFonts w:ascii="Times New Roman" w:hAnsi="Times New Roman" w:cs="Times New Roman"/>
+                <w:sz w:val="26"/>
+                <w:szCs w:val="26"/>
+              </w:rPr>
+            </w:pPr>
+            <w:r>
+              <w:rPr>
+                <w:rFonts w:ascii="Times New Roman" w:hAnsi="Times New Roman" w:cs="Times New Roman"/>
+                <w:sz w:val="26"/>
+                <w:szCs w:val="26"/>
+              </w:rPr>
+              <w:t>Dropdown sổ xuống với các trường :</w:t>
+            </w:r>
+          </w:p>
+          <w:p>
+            <w:pPr>
+              <w:pStyle w:val="ListParagraph"/>
+              <w:numPr>
+                <w:ilvl w:val="0"/>
+                <w:numId w:val="22"/>
+              </w:numPr>
+              <w:tabs>
+                <w:tab w:val="left" w:pos="360"/>
+              </w:tabs>
+              <w:rPr>
+                <w:rFonts w:ascii="Times New Roman" w:hAnsi="Times New Roman" w:cs="Times New Roman"/>
+                <w:sz w:val="26"/>
+                <w:szCs w:val="26"/>
+              </w:rPr>
+            </w:pPr>
+            <w:r>
+              <w:rPr>
+                <w:rFonts w:ascii="Times New Roman" w:hAnsi="Times New Roman" w:cs="Times New Roman"/>
+                <w:color w:val="000000"/>
+                <w:sz w:val="26"/>
+                <w:szCs w:val="26"/>
+              </w:rPr>
+              <w:t>N</w:t>
+            </w:r>
+            <w:r>
+              <w:rPr>
+                <w:rFonts w:ascii="Times New Roman" w:hAnsi="Times New Roman" w:cs="Times New Roman"/>
+                <w:color w:val="000000"/>
+                <w:sz w:val="26"/>
+                <w:szCs w:val="26"/>
+              </w:rPr>
+              <w:t>hà cung cấ</w:t>
+            </w:r>
+            <w:r>
+              <w:rPr>
+                <w:rFonts w:ascii="Times New Roman" w:hAnsi="Times New Roman" w:cs="Times New Roman"/>
+                <w:color w:val="000000"/>
+                <w:sz w:val="26"/>
+                <w:szCs w:val="26"/>
+              </w:rPr>
+              <w:t>p.</w:t>
+            </w:r>
+          </w:p>
+          <w:p>
+            <w:pPr>
+              <w:pStyle w:val="ListParagraph"/>
+              <w:numPr>
+                <w:ilvl w:val="0"/>
+                <w:numId w:val="22"/>
+              </w:numPr>
+              <w:tabs>
+                <w:tab w:val="left" w:pos="360"/>
+              </w:tabs>
+              <w:rPr>
+                <w:rFonts w:ascii="Times New Roman" w:hAnsi="Times New Roman" w:cs="Times New Roman"/>
+                <w:sz w:val="26"/>
+                <w:szCs w:val="26"/>
+              </w:rPr>
+            </w:pPr>
+            <w:r>
+              <w:rPr>
+                <w:rFonts w:ascii="Times New Roman" w:hAnsi="Times New Roman" w:cs="Times New Roman"/>
+                <w:color w:val="000000"/>
+                <w:sz w:val="26"/>
+                <w:szCs w:val="26"/>
+              </w:rPr>
+              <w:t>N</w:t>
+            </w:r>
+            <w:r>
+              <w:rPr>
+                <w:rFonts w:ascii="Times New Roman" w:hAnsi="Times New Roman" w:cs="Times New Roman"/>
+                <w:color w:val="000000"/>
+                <w:sz w:val="26"/>
+                <w:szCs w:val="26"/>
+              </w:rPr>
+              <w:t>gày lập hóa đơn</w:t>
+            </w:r>
+            <w:r>
+              <w:rPr>
+                <w:rFonts w:ascii="Times New Roman" w:hAnsi="Times New Roman" w:cs="Times New Roman"/>
+                <w:color w:val="000000"/>
+                <w:sz w:val="26"/>
+                <w:szCs w:val="26"/>
+              </w:rPr>
+              <w:t>.</w:t>
+            </w:r>
+          </w:p>
+          <w:p>
+            <w:pPr>
+              <w:pStyle w:val="ListParagraph"/>
+              <w:numPr>
+                <w:ilvl w:val="0"/>
+                <w:numId w:val="22"/>
+              </w:numPr>
+              <w:tabs>
+                <w:tab w:val="left" w:pos="360"/>
+              </w:tabs>
+              <w:rPr>
+                <w:rFonts w:ascii="Times New Roman" w:hAnsi="Times New Roman" w:cs="Times New Roman"/>
+                <w:sz w:val="26"/>
+                <w:szCs w:val="26"/>
+              </w:rPr>
+            </w:pPr>
+            <w:r>
+              <w:rPr>
+                <w:rFonts w:ascii="Times New Roman" w:hAnsi="Times New Roman" w:cs="Times New Roman"/>
+                <w:color w:val="000000"/>
+                <w:sz w:val="26"/>
+                <w:szCs w:val="26"/>
+              </w:rPr>
+              <w:t>M</w:t>
+            </w:r>
+            <w:r>
+              <w:rPr>
+                <w:rFonts w:ascii="Times New Roman" w:hAnsi="Times New Roman" w:cs="Times New Roman"/>
+                <w:color w:val="000000"/>
+                <w:sz w:val="26"/>
+                <w:szCs w:val="26"/>
+              </w:rPr>
+              <w:t>ã hóa đơn</w:t>
+            </w:r>
+            <w:r>
+              <w:rPr>
+                <w:rFonts w:ascii="Times New Roman" w:hAnsi="Times New Roman" w:cs="Times New Roman"/>
+                <w:color w:val="000000"/>
+                <w:sz w:val="26"/>
+                <w:szCs w:val="26"/>
+              </w:rPr>
+              <w:t>.</w:t>
+            </w:r>
+          </w:p>
+          <w:p>
+            <w:pPr>
+              <w:pStyle w:val="ListParagraph"/>
+              <w:numPr>
+                <w:ilvl w:val="0"/>
+                <w:numId w:val="20"/>
+              </w:numPr>
+              <w:tabs>
+                <w:tab w:val="left" w:pos="360"/>
+              </w:tabs>
+              <w:rPr>
+                <w:rFonts w:ascii="Times New Roman" w:hAnsi="Times New Roman" w:cs="Times New Roman"/>
+                <w:sz w:val="26"/>
+                <w:szCs w:val="26"/>
+              </w:rPr>
+            </w:pPr>
+            <w:r>
+              <w:rPr>
+                <w:rFonts w:ascii="Times New Roman" w:hAnsi="Times New Roman" w:cs="Times New Roman"/>
+                <w:sz w:val="26"/>
+                <w:szCs w:val="26"/>
+              </w:rPr>
+              <w:t>Nhân viên kho click trường : Nhà cung cấp.</w:t>
+            </w:r>
+          </w:p>
+          <w:p>
+            <w:pPr>
+              <w:pStyle w:val="ListParagraph"/>
+              <w:numPr>
+                <w:ilvl w:val="0"/>
+                <w:numId w:val="20"/>
+              </w:numPr>
+              <w:tabs>
+                <w:tab w:val="left" w:pos="360"/>
+              </w:tabs>
+              <w:rPr>
+                <w:rFonts w:ascii="Times New Roman" w:hAnsi="Times New Roman" w:cs="Times New Roman"/>
+                <w:sz w:val="26"/>
+                <w:szCs w:val="26"/>
+              </w:rPr>
+            </w:pPr>
+            <w:r>
+              <w:rPr>
+                <w:rFonts w:ascii="Times New Roman" w:hAnsi="Times New Roman" w:cs="Times New Roman"/>
+                <w:sz w:val="26"/>
+                <w:szCs w:val="26"/>
+              </w:rPr>
+              <w:t>Dropdown đóng lại và hiển thị dòng chữ “Nhà cung cấp”.</w:t>
+            </w:r>
+          </w:p>
+          <w:p>
+            <w:pPr>
+              <w:pStyle w:val="ListParagraph"/>
+              <w:numPr>
+                <w:ilvl w:val="0"/>
+                <w:numId w:val="20"/>
+              </w:numPr>
+              <w:tabs>
+                <w:tab w:val="left" w:pos="360"/>
+              </w:tabs>
+              <w:rPr>
+                <w:rFonts w:ascii="Times New Roman" w:hAnsi="Times New Roman" w:cs="Times New Roman"/>
+                <w:sz w:val="26"/>
+                <w:szCs w:val="26"/>
+              </w:rPr>
+            </w:pPr>
+            <w:r>
+              <w:rPr>
+                <w:rFonts w:ascii="Times New Roman" w:hAnsi="Times New Roman" w:cs="Times New Roman"/>
+                <w:sz w:val="26"/>
+                <w:szCs w:val="26"/>
+              </w:rPr>
+              <w:t>Nhân viên kho nhập tên nhà cung cấp vào ô : Acd</w:t>
+            </w:r>
+            <w:r>
+              <w:rPr>
+                <w:rFonts w:ascii="Times New Roman" w:hAnsi="Times New Roman" w:cs="Times New Roman"/>
+                <w:sz w:val="26"/>
+                <w:szCs w:val="26"/>
+              </w:rPr>
+              <w:t>; và bấm vào nút tìm kiếm bên cạnh.</w:t>
+            </w:r>
+          </w:p>
+          <w:p>
+            <w:pPr>
+              <w:pStyle w:val="ListParagraph"/>
+              <w:numPr>
+                <w:ilvl w:val="0"/>
+                <w:numId w:val="20"/>
+              </w:numPr>
+              <w:tabs>
+                <w:tab w:val="left" w:pos="360"/>
+              </w:tabs>
+              <w:rPr>
+                <w:rFonts w:ascii="Times New Roman" w:hAnsi="Times New Roman" w:cs="Times New Roman"/>
+                <w:sz w:val="26"/>
+                <w:szCs w:val="26"/>
+              </w:rPr>
+            </w:pPr>
+            <w:r>
+              <w:rPr>
+                <w:rFonts w:ascii="Times New Roman" w:hAnsi="Times New Roman" w:cs="Times New Roman"/>
+                <w:sz w:val="26"/>
+                <w:szCs w:val="26"/>
+              </w:rPr>
+              <w:t>Bảng kết quả hiển thị danh sách các hóa đơn nhập kho kết quả tìm kiế</w:t>
+            </w:r>
+            <w:r>
+              <w:rPr>
+                <w:rFonts w:ascii="Times New Roman" w:hAnsi="Times New Roman" w:cs="Times New Roman"/>
+                <w:sz w:val="26"/>
+                <w:szCs w:val="26"/>
+              </w:rPr>
+              <w:t>m :</w:t>
+            </w:r>
+          </w:p>
+          <w:tbl>
+            <w:tblPr>
+              <w:tblStyle w:val="TableGrid"/>
+              <w:tblW w:w="0" w:type="auto"/>
+              <w:tblLook w:val="04A0" w:firstRow="1" w:lastRow="0" w:firstColumn="1" w:lastColumn="0" w:noHBand="0" w:noVBand="1"/>
+            </w:tblPr>
+            <w:tblGrid>
+              <w:gridCol w:w="865"/>
+              <w:gridCol w:w="1350"/>
+              <w:gridCol w:w="1440"/>
+              <w:gridCol w:w="1440"/>
+              <w:gridCol w:w="1245"/>
+              <w:gridCol w:w="1386"/>
+              <w:gridCol w:w="768"/>
+            </w:tblGrid>
+            <w:tr>
+              <w:tc>
+                <w:tcPr>
+                  <w:tcW w:w="865" w:type="dxa"/>
+                </w:tcPr>
+                <w:p>
+                  <w:pPr>
+                    <w:pStyle w:val="ListParagraph"/>
+                    <w:tabs>
+                      <w:tab w:val="left" w:pos="360"/>
+                    </w:tabs>
+                    <w:ind w:left="0"/>
+                    <w:rPr>
+                      <w:rFonts w:ascii="Times New Roman" w:hAnsi="Times New Roman" w:cs="Times New Roman"/>
+                      <w:sz w:val="26"/>
+                      <w:szCs w:val="26"/>
+                    </w:rPr>
+                  </w:pPr>
+                  <w:r>
+                    <w:rPr>
+                      <w:rFonts w:ascii="Times New Roman" w:hAnsi="Times New Roman" w:cs="Times New Roman"/>
+                      <w:sz w:val="26"/>
+                      <w:szCs w:val="26"/>
+                    </w:rPr>
+                    <w:t>STT</w:t>
+                  </w:r>
+                </w:p>
+              </w:tc>
+              <w:tc>
+                <w:tcPr>
+                  <w:tcW w:w="1350" w:type="dxa"/>
+                </w:tcPr>
+                <w:p>
+                  <w:pPr>
+                    <w:pStyle w:val="ListParagraph"/>
+                    <w:tabs>
+                      <w:tab w:val="left" w:pos="360"/>
+                    </w:tabs>
+                    <w:ind w:left="0"/>
+                    <w:rPr>
+                      <w:rFonts w:ascii="Times New Roman" w:hAnsi="Times New Roman" w:cs="Times New Roman"/>
+                      <w:sz w:val="26"/>
+                      <w:szCs w:val="26"/>
+                    </w:rPr>
+                  </w:pPr>
+                  <w:r>
+                    <w:rPr>
+                      <w:rFonts w:ascii="Times New Roman" w:hAnsi="Times New Roman" w:cs="Times New Roman"/>
+                      <w:sz w:val="26"/>
+                      <w:szCs w:val="26"/>
+                    </w:rPr>
+                    <w:t>Mã hóa đơn</w:t>
+                  </w:r>
+                </w:p>
+              </w:tc>
+              <w:tc>
+                <w:tcPr>
+                  <w:tcW w:w="1440" w:type="dxa"/>
+                </w:tcPr>
+                <w:p>
+                  <w:pPr>
+                    <w:pStyle w:val="ListParagraph"/>
+                    <w:tabs>
+                      <w:tab w:val="left" w:pos="360"/>
+                    </w:tabs>
+                    <w:ind w:left="0"/>
+                    <w:rPr>
+                      <w:rFonts w:ascii="Times New Roman" w:hAnsi="Times New Roman" w:cs="Times New Roman"/>
+                      <w:sz w:val="26"/>
+                      <w:szCs w:val="26"/>
+                    </w:rPr>
+                  </w:pPr>
+                  <w:r>
+                    <w:rPr>
+                      <w:rFonts w:ascii="Times New Roman" w:hAnsi="Times New Roman" w:cs="Times New Roman"/>
+                      <w:sz w:val="26"/>
+                      <w:szCs w:val="26"/>
+                    </w:rPr>
+                    <w:t>Ngày lập</w:t>
+                  </w:r>
+                </w:p>
+              </w:tc>
+              <w:tc>
+                <w:tcPr>
+                  <w:tcW w:w="1440" w:type="dxa"/>
+                </w:tcPr>
+                <w:p>
+                  <w:pPr>
+                    <w:pStyle w:val="ListParagraph"/>
+                    <w:tabs>
+                      <w:tab w:val="left" w:pos="360"/>
+                    </w:tabs>
+                    <w:ind w:left="0"/>
+                    <w:rPr>
+                      <w:rFonts w:ascii="Times New Roman" w:hAnsi="Times New Roman" w:cs="Times New Roman"/>
+                      <w:sz w:val="26"/>
+                      <w:szCs w:val="26"/>
+                    </w:rPr>
+                  </w:pPr>
+                  <w:r>
+                    <w:rPr>
+                      <w:rFonts w:ascii="Times New Roman" w:hAnsi="Times New Roman" w:cs="Times New Roman"/>
+                      <w:sz w:val="26"/>
+                      <w:szCs w:val="26"/>
+                    </w:rPr>
+                    <w:t>Nhân viên thanh lập</w:t>
+                  </w:r>
+                </w:p>
+              </w:tc>
+              <w:tc>
+                <w:tcPr>
+                  <w:tcW w:w="1245" w:type="dxa"/>
+                </w:tcPr>
+                <w:p>
+                  <w:pPr>
+                    <w:pStyle w:val="ListParagraph"/>
+                    <w:tabs>
+                      <w:tab w:val="left" w:pos="360"/>
+                    </w:tabs>
+                    <w:ind w:left="0"/>
+                    <w:rPr>
+                      <w:rFonts w:ascii="Times New Roman" w:hAnsi="Times New Roman" w:cs="Times New Roman"/>
+                      <w:sz w:val="26"/>
+                      <w:szCs w:val="26"/>
+                    </w:rPr>
+                  </w:pPr>
+                  <w:r>
+                    <w:rPr>
+                      <w:rFonts w:ascii="Times New Roman" w:hAnsi="Times New Roman" w:cs="Times New Roman"/>
+                      <w:sz w:val="26"/>
+                      <w:szCs w:val="26"/>
+                    </w:rPr>
+                    <w:t>Nhà cung cấp</w:t>
+                  </w:r>
+                </w:p>
+              </w:tc>
+              <w:tc>
+                <w:tcPr>
+                  <w:tcW w:w="1386" w:type="dxa"/>
+                </w:tcPr>
+                <w:p>
+                  <w:pPr>
+                    <w:pStyle w:val="ListParagraph"/>
+                    <w:tabs>
+                      <w:tab w:val="left" w:pos="360"/>
+                    </w:tabs>
+                    <w:ind w:left="0"/>
+                    <w:rPr>
+                      <w:rFonts w:ascii="Times New Roman" w:hAnsi="Times New Roman" w:cs="Times New Roman"/>
+                      <w:sz w:val="26"/>
+                      <w:szCs w:val="26"/>
+                    </w:rPr>
+                  </w:pPr>
+                  <w:r>
+                    <w:rPr>
+                      <w:rFonts w:ascii="Times New Roman" w:hAnsi="Times New Roman" w:cs="Times New Roman"/>
+                      <w:sz w:val="26"/>
+                      <w:szCs w:val="26"/>
+                    </w:rPr>
+                    <w:t>Thành tiền</w:t>
+                  </w:r>
+                </w:p>
+              </w:tc>
+              <w:tc>
+                <w:tcPr>
+                  <w:tcW w:w="768" w:type="dxa"/>
+                </w:tcPr>
+                <w:p>
+                  <w:pPr>
+                    <w:pStyle w:val="ListParagraph"/>
+                    <w:tabs>
+                      <w:tab w:val="left" w:pos="360"/>
+                    </w:tabs>
+                    <w:ind w:left="0"/>
+                    <w:rPr>
+                      <w:rFonts w:ascii="Times New Roman" w:hAnsi="Times New Roman" w:cs="Times New Roman"/>
+                      <w:sz w:val="26"/>
+                      <w:szCs w:val="26"/>
+                    </w:rPr>
+                  </w:pPr>
+                  <w:r>
+                    <w:rPr>
+                      <w:rFonts w:ascii="Times New Roman" w:hAnsi="Times New Roman" w:cs="Times New Roman"/>
+                      <w:sz w:val="26"/>
+                      <w:szCs w:val="26"/>
+                    </w:rPr>
+                    <w:t>Ghi chú</w:t>
+                  </w:r>
+                </w:p>
+              </w:tc>
+            </w:tr>
+            <w:tr>
+              <w:tc>
+                <w:tcPr>
+                  <w:tcW w:w="865" w:type="dxa"/>
+                </w:tcPr>
+                <w:p>
+                  <w:pPr>
+                    <w:pStyle w:val="ListParagraph"/>
+                    <w:tabs>
+                      <w:tab w:val="left" w:pos="360"/>
+                    </w:tabs>
+                    <w:ind w:left="0"/>
+                    <w:rPr>
+                      <w:rFonts w:ascii="Times New Roman" w:hAnsi="Times New Roman" w:cs="Times New Roman"/>
+                      <w:sz w:val="26"/>
+                      <w:szCs w:val="26"/>
+                    </w:rPr>
+                  </w:pPr>
+                  <w:r>
+                    <w:rPr>
+                      <w:rFonts w:ascii="Times New Roman" w:hAnsi="Times New Roman" w:cs="Times New Roman"/>
+                      <w:sz w:val="26"/>
+                      <w:szCs w:val="26"/>
+                    </w:rPr>
+                    <w:t>1</w:t>
+                  </w:r>
+                </w:p>
+              </w:tc>
+              <w:tc>
+                <w:tcPr>
+                  <w:tcW w:w="1350" w:type="dxa"/>
+                </w:tcPr>
+                <w:p>
+                  <w:pPr>
+                    <w:pStyle w:val="ListParagraph"/>
+                    <w:tabs>
+                      <w:tab w:val="left" w:pos="360"/>
+                    </w:tabs>
+                    <w:ind w:left="0"/>
+                    <w:rPr>
+                      <w:rFonts w:ascii="Times New Roman" w:hAnsi="Times New Roman" w:cs="Times New Roman"/>
+                      <w:sz w:val="26"/>
+                      <w:szCs w:val="26"/>
+                    </w:rPr>
+                  </w:pPr>
+                  <w:r>
+                    <w:rPr>
+                      <w:rFonts w:ascii="Times New Roman" w:hAnsi="Times New Roman" w:cs="Times New Roman"/>
+                      <w:sz w:val="26"/>
+                      <w:szCs w:val="26"/>
+                    </w:rPr>
+                    <w:t>HDN003</w:t>
+                  </w:r>
+                </w:p>
+              </w:tc>
+              <w:tc>
+                <w:tcPr>
+                  <w:tcW w:w="1440" w:type="dxa"/>
+                </w:tcPr>
+                <w:p>
+                  <w:pPr>
+                    <w:pStyle w:val="ListParagraph"/>
+                    <w:tabs>
+                      <w:tab w:val="left" w:pos="360"/>
+                    </w:tabs>
+                    <w:ind w:left="0"/>
+                    <w:rPr>
+                      <w:rFonts w:ascii="Times New Roman" w:hAnsi="Times New Roman" w:cs="Times New Roman"/>
+                      <w:sz w:val="26"/>
+                      <w:szCs w:val="26"/>
+                    </w:rPr>
+                  </w:pPr>
+                  <w:r>
+                    <w:rPr>
+                      <w:rFonts w:ascii="Times New Roman" w:hAnsi="Times New Roman" w:cs="Times New Roman"/>
+                      <w:sz w:val="26"/>
+                      <w:szCs w:val="26"/>
+                    </w:rPr>
+                    <w:t>10/03/2019</w:t>
+                  </w:r>
+                </w:p>
+              </w:tc>
+              <w:tc>
+                <w:tcPr>
+                  <w:tcW w:w="1440" w:type="dxa"/>
+                </w:tcPr>
+                <w:p>
+                  <w:pPr>
+                    <w:pStyle w:val="ListParagraph"/>
+                    <w:tabs>
+                      <w:tab w:val="left" w:pos="360"/>
+                    </w:tabs>
+                    <w:ind w:left="0"/>
+                    <w:rPr>
+                      <w:rFonts w:ascii="Times New Roman" w:hAnsi="Times New Roman" w:cs="Times New Roman"/>
+                      <w:sz w:val="26"/>
+                      <w:szCs w:val="26"/>
+                    </w:rPr>
+                  </w:pPr>
+                  <w:r>
+                    <w:rPr>
+                      <w:rFonts w:ascii="Times New Roman" w:hAnsi="Times New Roman" w:cs="Times New Roman"/>
+                      <w:sz w:val="26"/>
+                      <w:szCs w:val="26"/>
+                    </w:rPr>
+                    <w:t>Chu Văn Đăng</w:t>
+                  </w:r>
+                </w:p>
+              </w:tc>
+              <w:tc>
+                <w:tcPr>
+                  <w:tcW w:w="1245" w:type="dxa"/>
+                </w:tcPr>
+                <w:p>
+                  <w:pPr>
+                    <w:pStyle w:val="ListParagraph"/>
+                    <w:tabs>
+                      <w:tab w:val="left" w:pos="360"/>
+                    </w:tabs>
+                    <w:ind w:left="0"/>
+                    <w:rPr>
+                      <w:rFonts w:ascii="Times New Roman" w:hAnsi="Times New Roman" w:cs="Times New Roman"/>
+                      <w:sz w:val="26"/>
+                      <w:szCs w:val="26"/>
+                    </w:rPr>
+                  </w:pPr>
+                  <w:r>
+                    <w:rPr>
+                      <w:rFonts w:ascii="Times New Roman" w:hAnsi="Times New Roman" w:cs="Times New Roman"/>
+                      <w:sz w:val="26"/>
+                      <w:szCs w:val="26"/>
+                    </w:rPr>
+                    <w:t>Acd</w:t>
+                  </w:r>
+                </w:p>
+              </w:tc>
+              <w:tc>
+                <w:tcPr>
+                  <w:tcW w:w="1386" w:type="dxa"/>
+                </w:tcPr>
+                <w:p>
+                  <w:pPr>
+                    <w:pStyle w:val="ListParagraph"/>
+                    <w:tabs>
+                      <w:tab w:val="left" w:pos="360"/>
+                    </w:tabs>
+                    <w:ind w:left="0"/>
+                    <w:rPr>
+                      <w:rFonts w:ascii="Times New Roman" w:hAnsi="Times New Roman" w:cs="Times New Roman"/>
+                      <w:sz w:val="26"/>
+                      <w:szCs w:val="26"/>
+                    </w:rPr>
+                  </w:pPr>
+                  <w:r>
+                    <w:rPr>
+                      <w:rFonts w:ascii="Times New Roman" w:hAnsi="Times New Roman" w:cs="Times New Roman"/>
+                      <w:sz w:val="26"/>
+                      <w:szCs w:val="26"/>
+                    </w:rPr>
+                    <w:t>12.560.000</w:t>
+                  </w:r>
+                </w:p>
+              </w:tc>
+              <w:tc>
+                <w:tcPr>
+                  <w:tcW w:w="768" w:type="dxa"/>
+                </w:tcPr>
+                <w:p>
+                  <w:pPr>
+                    <w:pStyle w:val="ListParagraph"/>
+                    <w:tabs>
+                      <w:tab w:val="left" w:pos="360"/>
+                    </w:tabs>
+                    <w:ind w:left="0"/>
+                    <w:rPr>
+                      <w:rFonts w:ascii="Times New Roman" w:hAnsi="Times New Roman" w:cs="Times New Roman"/>
+                      <w:sz w:val="26"/>
+                      <w:szCs w:val="26"/>
+                    </w:rPr>
+                  </w:pPr>
+                </w:p>
+              </w:tc>
+            </w:tr>
+            <w:tr>
+              <w:tc>
+                <w:tcPr>
+                  <w:tcW w:w="865" w:type="dxa"/>
+                </w:tcPr>
+                <w:p>
+                  <w:pPr>
+                    <w:pStyle w:val="ListParagraph"/>
+                    <w:tabs>
+                      <w:tab w:val="left" w:pos="360"/>
+                    </w:tabs>
+                    <w:ind w:left="0"/>
+                    <w:rPr>
+                      <w:rFonts w:ascii="Times New Roman" w:hAnsi="Times New Roman" w:cs="Times New Roman"/>
+                      <w:sz w:val="26"/>
+                      <w:szCs w:val="26"/>
+                    </w:rPr>
+                  </w:pPr>
+                  <w:r>
+                    <w:rPr>
+                      <w:rFonts w:ascii="Times New Roman" w:hAnsi="Times New Roman" w:cs="Times New Roman"/>
+                      <w:sz w:val="26"/>
+                      <w:szCs w:val="26"/>
+                    </w:rPr>
+                    <w:t>2</w:t>
+                  </w:r>
+                </w:p>
+              </w:tc>
+              <w:tc>
+                <w:tcPr>
+                  <w:tcW w:w="1350" w:type="dxa"/>
+                </w:tcPr>
+                <w:p>
+                  <w:pPr>
+                    <w:pStyle w:val="ListParagraph"/>
+                    <w:tabs>
+                      <w:tab w:val="left" w:pos="360"/>
+                    </w:tabs>
+                    <w:ind w:left="0"/>
+                    <w:rPr>
+                      <w:rFonts w:ascii="Times New Roman" w:hAnsi="Times New Roman" w:cs="Times New Roman"/>
+                      <w:sz w:val="26"/>
+                      <w:szCs w:val="26"/>
+                    </w:rPr>
+                  </w:pPr>
+                  <w:r>
+                    <w:rPr>
+                      <w:rFonts w:ascii="Times New Roman" w:hAnsi="Times New Roman" w:cs="Times New Roman"/>
+                      <w:sz w:val="26"/>
+                      <w:szCs w:val="26"/>
+                    </w:rPr>
+                    <w:t>HDN007</w:t>
+                  </w:r>
+                </w:p>
+              </w:tc>
+              <w:tc>
+                <w:tcPr>
+                  <w:tcW w:w="1440" w:type="dxa"/>
+                </w:tcPr>
+                <w:p>
+                  <w:pPr>
+                    <w:pStyle w:val="ListParagraph"/>
+                    <w:tabs>
+                      <w:tab w:val="left" w:pos="360"/>
+                    </w:tabs>
+                    <w:ind w:left="0"/>
+                    <w:rPr>
+                      <w:rFonts w:ascii="Times New Roman" w:hAnsi="Times New Roman" w:cs="Times New Roman"/>
+                      <w:sz w:val="26"/>
+                      <w:szCs w:val="26"/>
+                    </w:rPr>
+                  </w:pPr>
+                  <w:r>
+                    <w:rPr>
+                      <w:rFonts w:ascii="Times New Roman" w:hAnsi="Times New Roman" w:cs="Times New Roman"/>
+                      <w:sz w:val="26"/>
+                      <w:szCs w:val="26"/>
+                    </w:rPr>
+                    <w:t>27/07/2019</w:t>
+                  </w:r>
+                </w:p>
+              </w:tc>
+              <w:tc>
+                <w:tcPr>
+                  <w:tcW w:w="1440" w:type="dxa"/>
+                </w:tcPr>
+                <w:p>
+                  <w:pPr>
+                    <w:pStyle w:val="ListParagraph"/>
+                    <w:tabs>
+                      <w:tab w:val="left" w:pos="360"/>
+                    </w:tabs>
+                    <w:ind w:left="0"/>
+                    <w:rPr>
+                      <w:rFonts w:ascii="Times New Roman" w:hAnsi="Times New Roman" w:cs="Times New Roman"/>
+                      <w:sz w:val="26"/>
+                      <w:szCs w:val="26"/>
+                    </w:rPr>
+                  </w:pPr>
+                  <w:r>
+                    <w:rPr>
+                      <w:rFonts w:ascii="Times New Roman" w:hAnsi="Times New Roman" w:cs="Times New Roman"/>
+                      <w:sz w:val="26"/>
+                      <w:szCs w:val="26"/>
+                    </w:rPr>
+                    <w:t>Chu Văn Đăng</w:t>
+                  </w:r>
+                </w:p>
+              </w:tc>
+              <w:tc>
+                <w:tcPr>
+                  <w:tcW w:w="1245" w:type="dxa"/>
+                </w:tcPr>
+                <w:p>
+                  <w:pPr>
+                    <w:pStyle w:val="ListParagraph"/>
+                    <w:tabs>
+                      <w:tab w:val="left" w:pos="360"/>
+                    </w:tabs>
+                    <w:ind w:left="0"/>
+                    <w:rPr>
+                      <w:rFonts w:ascii="Times New Roman" w:hAnsi="Times New Roman" w:cs="Times New Roman"/>
+                      <w:sz w:val="26"/>
+                      <w:szCs w:val="26"/>
+                    </w:rPr>
+                  </w:pPr>
+                  <w:r>
+                    <w:rPr>
+                      <w:rFonts w:ascii="Times New Roman" w:hAnsi="Times New Roman" w:cs="Times New Roman"/>
+                      <w:sz w:val="26"/>
+                      <w:szCs w:val="26"/>
+                    </w:rPr>
+                    <w:t>Acd</w:t>
+                  </w:r>
+                </w:p>
+              </w:tc>
+              <w:tc>
+                <w:tcPr>
+                  <w:tcW w:w="1386" w:type="dxa"/>
+                </w:tcPr>
+                <w:p>
+                  <w:pPr>
+                    <w:pStyle w:val="ListParagraph"/>
+                    <w:tabs>
+                      <w:tab w:val="left" w:pos="360"/>
+                    </w:tabs>
+                    <w:ind w:left="0"/>
+                    <w:rPr>
+                      <w:rFonts w:ascii="Times New Roman" w:hAnsi="Times New Roman" w:cs="Times New Roman"/>
+                      <w:sz w:val="26"/>
+                      <w:szCs w:val="26"/>
+                    </w:rPr>
+                  </w:pPr>
+                  <w:r>
+                    <w:rPr>
+                      <w:rFonts w:ascii="Times New Roman" w:hAnsi="Times New Roman" w:cs="Times New Roman"/>
+                      <w:sz w:val="26"/>
+                      <w:szCs w:val="26"/>
+                    </w:rPr>
+                    <w:t>11.500.00</w:t>
+                  </w:r>
+                  <w:r>
+                    <w:rPr>
+                      <w:rFonts w:ascii="Times New Roman" w:hAnsi="Times New Roman" w:cs="Times New Roman"/>
+                      <w:sz w:val="26"/>
+                      <w:szCs w:val="26"/>
+                    </w:rPr>
+                    <w:t>0</w:t>
+                  </w:r>
+                </w:p>
+              </w:tc>
+              <w:tc>
+                <w:tcPr>
+                  <w:tcW w:w="768" w:type="dxa"/>
+                </w:tcPr>
+                <w:p>
+                  <w:pPr>
+                    <w:pStyle w:val="ListParagraph"/>
+                    <w:tabs>
+                      <w:tab w:val="left" w:pos="360"/>
+                    </w:tabs>
+                    <w:ind w:left="0"/>
+                    <w:rPr>
+                      <w:rFonts w:ascii="Times New Roman" w:hAnsi="Times New Roman" w:cs="Times New Roman"/>
+                      <w:sz w:val="26"/>
+                      <w:szCs w:val="26"/>
+                    </w:rPr>
+                  </w:pPr>
+                </w:p>
+              </w:tc>
+            </w:tr>
+            <w:tr>
+              <w:tc>
+                <w:tcPr>
+                  <w:tcW w:w="865" w:type="dxa"/>
+                </w:tcPr>
+                <w:p>
+                  <w:pPr>
+                    <w:pStyle w:val="ListParagraph"/>
+                    <w:tabs>
+                      <w:tab w:val="left" w:pos="360"/>
+                    </w:tabs>
+                    <w:ind w:left="0"/>
+                    <w:rPr>
+                      <w:rFonts w:ascii="Times New Roman" w:hAnsi="Times New Roman" w:cs="Times New Roman"/>
+                      <w:sz w:val="26"/>
+                      <w:szCs w:val="26"/>
+                    </w:rPr>
+                  </w:pPr>
+                  <w:r>
+                    <w:rPr>
+                      <w:rFonts w:ascii="Times New Roman" w:hAnsi="Times New Roman" w:cs="Times New Roman"/>
+                      <w:sz w:val="26"/>
+                      <w:szCs w:val="26"/>
+                    </w:rPr>
+                    <w:t>3</w:t>
+                  </w:r>
+                </w:p>
+              </w:tc>
+              <w:tc>
+                <w:tcPr>
+                  <w:tcW w:w="1350" w:type="dxa"/>
+                </w:tcPr>
+                <w:p>
+                  <w:pPr>
+                    <w:pStyle w:val="ListParagraph"/>
+                    <w:tabs>
+                      <w:tab w:val="left" w:pos="360"/>
+                    </w:tabs>
+                    <w:ind w:left="0"/>
+                    <w:rPr>
+                      <w:rFonts w:ascii="Times New Roman" w:hAnsi="Times New Roman" w:cs="Times New Roman"/>
+                      <w:sz w:val="26"/>
+                      <w:szCs w:val="26"/>
+                    </w:rPr>
+                  </w:pPr>
+                  <w:r>
+                    <w:rPr>
+                      <w:rFonts w:ascii="Times New Roman" w:hAnsi="Times New Roman" w:cs="Times New Roman"/>
+                      <w:sz w:val="26"/>
+                      <w:szCs w:val="26"/>
+                    </w:rPr>
+                    <w:t>HDN001</w:t>
+                  </w:r>
+                </w:p>
+              </w:tc>
+              <w:tc>
+                <w:tcPr>
+                  <w:tcW w:w="1440" w:type="dxa"/>
+                </w:tcPr>
+                <w:p>
+                  <w:pPr>
+                    <w:pStyle w:val="ListParagraph"/>
+                    <w:tabs>
+                      <w:tab w:val="left" w:pos="360"/>
+                    </w:tabs>
+                    <w:ind w:left="0"/>
+                    <w:rPr>
+                      <w:rFonts w:ascii="Times New Roman" w:hAnsi="Times New Roman" w:cs="Times New Roman"/>
+                      <w:sz w:val="26"/>
+                      <w:szCs w:val="26"/>
+                    </w:rPr>
+                  </w:pPr>
+                  <w:r>
+                    <w:rPr>
+                      <w:rFonts w:ascii="Times New Roman" w:hAnsi="Times New Roman" w:cs="Times New Roman"/>
+                      <w:sz w:val="26"/>
+                      <w:szCs w:val="26"/>
+                    </w:rPr>
+                    <w:t>04/02/2019</w:t>
+                  </w:r>
+                </w:p>
+              </w:tc>
+              <w:tc>
+                <w:tcPr>
+                  <w:tcW w:w="1440" w:type="dxa"/>
+                </w:tcPr>
+                <w:p>
+                  <w:pPr>
+                    <w:pStyle w:val="ListParagraph"/>
+                    <w:tabs>
+                      <w:tab w:val="left" w:pos="360"/>
+                    </w:tabs>
+                    <w:ind w:left="0"/>
+                    <w:rPr>
+                      <w:rFonts w:ascii="Times New Roman" w:hAnsi="Times New Roman" w:cs="Times New Roman"/>
+                      <w:sz w:val="26"/>
+                      <w:szCs w:val="26"/>
+                    </w:rPr>
+                  </w:pPr>
+                  <w:r>
+                    <w:rPr>
+                      <w:rFonts w:ascii="Times New Roman" w:hAnsi="Times New Roman" w:cs="Times New Roman"/>
+                      <w:sz w:val="26"/>
+                      <w:szCs w:val="26"/>
+                    </w:rPr>
+                    <w:t>Phạm Văn Triều</w:t>
+                  </w:r>
+                </w:p>
+              </w:tc>
+              <w:tc>
+                <w:tcPr>
+                  <w:tcW w:w="1245" w:type="dxa"/>
+                </w:tcPr>
+                <w:p>
+                  <w:pPr>
+                    <w:pStyle w:val="ListParagraph"/>
+                    <w:tabs>
+                      <w:tab w:val="left" w:pos="360"/>
+                    </w:tabs>
+                    <w:ind w:left="0"/>
+                    <w:rPr>
+                      <w:rFonts w:ascii="Times New Roman" w:hAnsi="Times New Roman" w:cs="Times New Roman"/>
+                      <w:sz w:val="26"/>
+                      <w:szCs w:val="26"/>
+                    </w:rPr>
+                  </w:pPr>
+                  <w:r>
+                    <w:rPr>
+                      <w:rFonts w:ascii="Times New Roman" w:hAnsi="Times New Roman" w:cs="Times New Roman"/>
+                      <w:sz w:val="26"/>
+                      <w:szCs w:val="26"/>
+                    </w:rPr>
+                    <w:t>Acdfd</w:t>
+                  </w:r>
+                  <w:r>
+                    <w:rPr>
+                      <w:rFonts w:ascii="Times New Roman" w:hAnsi="Times New Roman" w:cs="Times New Roman"/>
+                      <w:sz w:val="26"/>
+                      <w:szCs w:val="26"/>
+                    </w:rPr>
+                    <w:t>s</w:t>
+                  </w:r>
+                </w:p>
+              </w:tc>
+              <w:tc>
+                <w:tcPr>
+                  <w:tcW w:w="1386" w:type="dxa"/>
+                </w:tcPr>
+                <w:p>
+                  <w:pPr>
+                    <w:pStyle w:val="ListParagraph"/>
+                    <w:tabs>
+                      <w:tab w:val="left" w:pos="360"/>
+                    </w:tabs>
+                    <w:ind w:left="0"/>
+                    <w:rPr>
+                      <w:rFonts w:ascii="Times New Roman" w:hAnsi="Times New Roman" w:cs="Times New Roman"/>
+                      <w:sz w:val="26"/>
+                      <w:szCs w:val="26"/>
+                    </w:rPr>
+                  </w:pPr>
+                  <w:r>
+                    <w:rPr>
+                      <w:rFonts w:ascii="Times New Roman" w:hAnsi="Times New Roman" w:cs="Times New Roman"/>
+                      <w:sz w:val="26"/>
+                      <w:szCs w:val="26"/>
+                    </w:rPr>
+                    <w:t>10.000.000</w:t>
+                  </w:r>
+                </w:p>
+              </w:tc>
+              <w:tc>
+                <w:tcPr>
+                  <w:tcW w:w="768" w:type="dxa"/>
+                </w:tcPr>
+                <w:p>
+                  <w:pPr>
+                    <w:pStyle w:val="ListParagraph"/>
+                    <w:tabs>
+                      <w:tab w:val="left" w:pos="360"/>
+                    </w:tabs>
+                    <w:ind w:left="0"/>
+                    <w:rPr>
+                      <w:rFonts w:ascii="Times New Roman" w:hAnsi="Times New Roman" w:cs="Times New Roman"/>
+                      <w:sz w:val="26"/>
+                      <w:szCs w:val="26"/>
+                    </w:rPr>
+                  </w:pPr>
+                </w:p>
+              </w:tc>
+            </w:tr>
+            <w:tr>
+              <w:tc>
+                <w:tcPr>
+                  <w:tcW w:w="865" w:type="dxa"/>
+                </w:tcPr>
+                <w:p>
+                  <w:pPr>
+                    <w:pStyle w:val="ListParagraph"/>
+                    <w:tabs>
+                      <w:tab w:val="left" w:pos="360"/>
+                    </w:tabs>
+                    <w:ind w:left="0"/>
+                    <w:rPr>
+                      <w:rFonts w:ascii="Times New Roman" w:hAnsi="Times New Roman" w:cs="Times New Roman"/>
+                      <w:sz w:val="26"/>
+                      <w:szCs w:val="26"/>
+                    </w:rPr>
+                  </w:pPr>
+                  <w:r>
+                    <w:rPr>
+                      <w:rFonts w:ascii="Times New Roman" w:hAnsi="Times New Roman" w:cs="Times New Roman"/>
+                      <w:sz w:val="26"/>
+                      <w:szCs w:val="26"/>
+                    </w:rPr>
+                    <w:t>4</w:t>
+                  </w:r>
+                </w:p>
+              </w:tc>
+              <w:tc>
+                <w:tcPr>
+                  <w:tcW w:w="1350" w:type="dxa"/>
+                </w:tcPr>
+                <w:p>
+                  <w:pPr>
+                    <w:pStyle w:val="ListParagraph"/>
+                    <w:tabs>
+                      <w:tab w:val="left" w:pos="360"/>
+                    </w:tabs>
+                    <w:ind w:left="0"/>
+                    <w:rPr>
+                      <w:rFonts w:ascii="Times New Roman" w:hAnsi="Times New Roman" w:cs="Times New Roman"/>
+                      <w:sz w:val="26"/>
+                      <w:szCs w:val="26"/>
+                    </w:rPr>
+                  </w:pPr>
+                  <w:r>
+                    <w:rPr>
+                      <w:rFonts w:ascii="Times New Roman" w:hAnsi="Times New Roman" w:cs="Times New Roman"/>
+                      <w:sz w:val="26"/>
+                      <w:szCs w:val="26"/>
+                    </w:rPr>
+                    <w:t>HDN004</w:t>
+                  </w:r>
+                </w:p>
+              </w:tc>
+              <w:tc>
+                <w:tcPr>
+                  <w:tcW w:w="1440" w:type="dxa"/>
+                </w:tcPr>
+                <w:p>
+                  <w:pPr>
+                    <w:pStyle w:val="ListParagraph"/>
+                    <w:tabs>
+                      <w:tab w:val="left" w:pos="360"/>
+                    </w:tabs>
+                    <w:ind w:left="0"/>
+                    <w:rPr>
+                      <w:rFonts w:ascii="Times New Roman" w:hAnsi="Times New Roman" w:cs="Times New Roman"/>
+                      <w:sz w:val="26"/>
+                      <w:szCs w:val="26"/>
+                    </w:rPr>
+                  </w:pPr>
+                  <w:r>
+                    <w:rPr>
+                      <w:rFonts w:ascii="Times New Roman" w:hAnsi="Times New Roman" w:cs="Times New Roman"/>
+                      <w:sz w:val="26"/>
+                      <w:szCs w:val="26"/>
+                    </w:rPr>
+                    <w:t>27/02/2019</w:t>
+                  </w:r>
+                </w:p>
+              </w:tc>
+              <w:tc>
+                <w:tcPr>
+                  <w:tcW w:w="1440" w:type="dxa"/>
+                </w:tcPr>
+                <w:p>
+                  <w:pPr>
+                    <w:pStyle w:val="ListParagraph"/>
+                    <w:tabs>
+                      <w:tab w:val="left" w:pos="360"/>
+                    </w:tabs>
+                    <w:ind w:left="0"/>
+                    <w:rPr>
+                      <w:rFonts w:ascii="Times New Roman" w:hAnsi="Times New Roman" w:cs="Times New Roman"/>
+                      <w:sz w:val="26"/>
+                      <w:szCs w:val="26"/>
+                    </w:rPr>
+                  </w:pPr>
+                  <w:r>
+                    <w:rPr>
+                      <w:rFonts w:ascii="Times New Roman" w:hAnsi="Times New Roman" w:cs="Times New Roman"/>
+                      <w:sz w:val="26"/>
+                      <w:szCs w:val="26"/>
+                    </w:rPr>
+                    <w:t>Phạm Văn Triều</w:t>
+                  </w:r>
+                </w:p>
+              </w:tc>
+              <w:tc>
+                <w:tcPr>
+                  <w:tcW w:w="1245" w:type="dxa"/>
+                </w:tcPr>
+                <w:p>
+                  <w:pPr>
+                    <w:pStyle w:val="ListParagraph"/>
+                    <w:tabs>
+                      <w:tab w:val="left" w:pos="360"/>
+                    </w:tabs>
+                    <w:ind w:left="0"/>
+                    <w:rPr>
+                      <w:rFonts w:ascii="Times New Roman" w:hAnsi="Times New Roman" w:cs="Times New Roman"/>
+                      <w:sz w:val="26"/>
+                      <w:szCs w:val="26"/>
+                    </w:rPr>
+                  </w:pPr>
+                  <w:r>
+                    <w:rPr>
+                      <w:rFonts w:ascii="Times New Roman" w:hAnsi="Times New Roman" w:cs="Times New Roman"/>
+                      <w:sz w:val="26"/>
+                      <w:szCs w:val="26"/>
+                    </w:rPr>
+                    <w:t>Acdhsd</w:t>
+                  </w:r>
+                </w:p>
+              </w:tc>
+              <w:tc>
+                <w:tcPr>
+                  <w:tcW w:w="1386" w:type="dxa"/>
+                </w:tcPr>
+                <w:p>
+                  <w:pPr>
+                    <w:pStyle w:val="ListParagraph"/>
+                    <w:tabs>
+                      <w:tab w:val="left" w:pos="360"/>
+                    </w:tabs>
+                    <w:ind w:left="0"/>
+                    <w:rPr>
+                      <w:rFonts w:ascii="Times New Roman" w:hAnsi="Times New Roman" w:cs="Times New Roman"/>
+                      <w:sz w:val="26"/>
+                      <w:szCs w:val="26"/>
+                    </w:rPr>
+                  </w:pPr>
+                  <w:r>
+                    <w:rPr>
+                      <w:rFonts w:ascii="Times New Roman" w:hAnsi="Times New Roman" w:cs="Times New Roman"/>
+                      <w:sz w:val="26"/>
+                      <w:szCs w:val="26"/>
+                    </w:rPr>
+                    <w:t>14.000.000</w:t>
+                  </w:r>
+                </w:p>
+              </w:tc>
+              <w:tc>
+                <w:tcPr>
+                  <w:tcW w:w="768" w:type="dxa"/>
+                </w:tcPr>
+                <w:p>
+                  <w:pPr>
+                    <w:pStyle w:val="ListParagraph"/>
+                    <w:tabs>
+                      <w:tab w:val="left" w:pos="360"/>
+                    </w:tabs>
+                    <w:ind w:left="0"/>
+                    <w:rPr>
+                      <w:rFonts w:ascii="Times New Roman" w:hAnsi="Times New Roman" w:cs="Times New Roman"/>
+                      <w:sz w:val="26"/>
+                      <w:szCs w:val="26"/>
+                    </w:rPr>
+                  </w:pPr>
+                </w:p>
+              </w:tc>
+            </w:tr>
+          </w:tbl>
+          <w:p>
+            <w:pPr>
+              <w:tabs>
+                <w:tab w:val="left" w:pos="360"/>
+              </w:tabs>
+              <w:ind w:left="360"/>
+              <w:rPr>
+                <w:rFonts w:ascii="Times New Roman" w:hAnsi="Times New Roman" w:cs="Times New Roman"/>
+                <w:sz w:val="26"/>
+                <w:szCs w:val="26"/>
+              </w:rPr>
+            </w:pPr>
+          </w:p>
+          <w:p>
+            <w:pPr>
+              <w:pStyle w:val="ListParagraph"/>
+              <w:numPr>
+                <w:ilvl w:val="0"/>
+                <w:numId w:val="20"/>
+              </w:numPr>
+              <w:tabs>
+                <w:tab w:val="left" w:pos="360"/>
+              </w:tabs>
+              <w:rPr>
+                <w:rFonts w:ascii="Times New Roman" w:hAnsi="Times New Roman" w:cs="Times New Roman"/>
+                <w:sz w:val="26"/>
+                <w:szCs w:val="26"/>
+              </w:rPr>
+            </w:pPr>
+            <w:r>
+              <w:rPr>
+                <w:rFonts w:ascii="Times New Roman" w:hAnsi="Times New Roman" w:cs="Times New Roman"/>
+                <w:sz w:val="26"/>
+                <w:szCs w:val="26"/>
+              </w:rPr>
+              <w:t xml:space="preserve"> Nhân viên kho click vào dòng đầu tiên của bảng kết quả</w:t>
+            </w:r>
+            <w:r>
+              <w:rPr>
+                <w:rFonts w:ascii="Times New Roman" w:hAnsi="Times New Roman" w:cs="Times New Roman"/>
+                <w:sz w:val="26"/>
+                <w:szCs w:val="26"/>
+              </w:rPr>
+              <w:t xml:space="preserve"> và bấm vào nút “Xem chi tiết”</w:t>
+            </w:r>
+            <w:r>
+              <w:rPr>
+                <w:rFonts w:ascii="Times New Roman" w:hAnsi="Times New Roman" w:cs="Times New Roman"/>
+                <w:sz w:val="26"/>
+                <w:szCs w:val="26"/>
+              </w:rPr>
+              <w:t>.</w:t>
+            </w:r>
+          </w:p>
+          <w:p>
+            <w:pPr>
+              <w:pStyle w:val="ListParagraph"/>
+              <w:numPr>
+                <w:ilvl w:val="0"/>
+                <w:numId w:val="20"/>
+              </w:numPr>
+              <w:tabs>
+                <w:tab w:val="left" w:pos="360"/>
+              </w:tabs>
+              <w:rPr>
+                <w:rFonts w:ascii="Times New Roman" w:hAnsi="Times New Roman" w:cs="Times New Roman"/>
+                <w:sz w:val="26"/>
+                <w:szCs w:val="26"/>
+              </w:rPr>
+            </w:pPr>
+            <w:r>
+              <w:rPr>
+                <w:rFonts w:ascii="Times New Roman" w:hAnsi="Times New Roman" w:cs="Times New Roman"/>
+                <w:sz w:val="26"/>
+                <w:szCs w:val="26"/>
+              </w:rPr>
+              <w:t xml:space="preserve"> Giao diện thông tin chi tiết của hóa đơn :</w:t>
+            </w:r>
+          </w:p>
+          <w:tbl>
+            <w:tblPr>
+              <w:tblStyle w:val="TableGrid"/>
+              <w:tblW w:w="0" w:type="auto"/>
+              <w:tblLook w:val="04A0" w:firstRow="1" w:lastRow="0" w:firstColumn="1" w:lastColumn="0" w:noHBand="0" w:noVBand="1"/>
+            </w:tblPr>
+            <w:tblGrid>
+              <w:gridCol w:w="774"/>
+              <w:gridCol w:w="1526"/>
+              <w:gridCol w:w="1996"/>
+              <w:gridCol w:w="889"/>
+              <w:gridCol w:w="900"/>
+              <w:gridCol w:w="1350"/>
+              <w:gridCol w:w="1059"/>
+            </w:tblGrid>
+            <w:tr>
+              <w:tc>
+                <w:tcPr>
+                  <w:tcW w:w="774" w:type="dxa"/>
+                </w:tcPr>
+                <w:p>
+                  <w:pPr>
+                    <w:pStyle w:val="ListParagraph"/>
+                    <w:tabs>
+                      <w:tab w:val="left" w:pos="360"/>
+                    </w:tabs>
+                    <w:ind w:left="0"/>
+                    <w:rPr>
+                      <w:rFonts w:ascii="Times New Roman" w:hAnsi="Times New Roman" w:cs="Times New Roman"/>
+                      <w:sz w:val="26"/>
+                      <w:szCs w:val="26"/>
+                    </w:rPr>
+                  </w:pPr>
+                  <w:r>
+                    <w:rPr>
+                      <w:rFonts w:ascii="Times New Roman" w:hAnsi="Times New Roman" w:cs="Times New Roman"/>
+                      <w:sz w:val="26"/>
+                      <w:szCs w:val="26"/>
+                    </w:rPr>
+                    <w:t>STT</w:t>
+                  </w:r>
+                </w:p>
+              </w:tc>
+              <w:tc>
+                <w:tcPr>
+                  <w:tcW w:w="1526" w:type="dxa"/>
+                </w:tcPr>
+                <w:p>
+                  <w:pPr>
+                    <w:pStyle w:val="ListParagraph"/>
+                    <w:tabs>
+                      <w:tab w:val="left" w:pos="360"/>
+                    </w:tabs>
+                    <w:ind w:left="0"/>
+                    <w:rPr>
+                      <w:rFonts w:ascii="Times New Roman" w:hAnsi="Times New Roman" w:cs="Times New Roman"/>
+                      <w:sz w:val="26"/>
+                      <w:szCs w:val="26"/>
+                    </w:rPr>
+                  </w:pPr>
+                  <w:r>
+                    <w:rPr>
+                      <w:rFonts w:ascii="Times New Roman" w:hAnsi="Times New Roman" w:cs="Times New Roman"/>
+                      <w:sz w:val="26"/>
+                      <w:szCs w:val="26"/>
+                    </w:rPr>
+                    <w:t>Mã mặt hàng</w:t>
+                  </w:r>
+                </w:p>
+              </w:tc>
+              <w:tc>
+                <w:tcPr>
+                  <w:tcW w:w="1996" w:type="dxa"/>
+                </w:tcPr>
+                <w:p>
+                  <w:pPr>
+                    <w:pStyle w:val="ListParagraph"/>
+                    <w:tabs>
+                      <w:tab w:val="left" w:pos="360"/>
+                    </w:tabs>
+                    <w:ind w:left="0"/>
+                    <w:rPr>
+                      <w:rFonts w:ascii="Times New Roman" w:hAnsi="Times New Roman" w:cs="Times New Roman"/>
+                      <w:sz w:val="26"/>
+                      <w:szCs w:val="26"/>
+                    </w:rPr>
+                  </w:pPr>
+                  <w:r>
+                    <w:rPr>
+                      <w:rFonts w:ascii="Times New Roman" w:hAnsi="Times New Roman" w:cs="Times New Roman"/>
+                      <w:sz w:val="26"/>
+                      <w:szCs w:val="26"/>
+                    </w:rPr>
+                    <w:t>Tên mặt hàng</w:t>
+                  </w:r>
+                </w:p>
+              </w:tc>
+              <w:tc>
+                <w:tcPr>
+                  <w:tcW w:w="889" w:type="dxa"/>
+                </w:tcPr>
+                <w:p>
+                  <w:pPr>
+                    <w:pStyle w:val="ListParagraph"/>
+                    <w:tabs>
+                      <w:tab w:val="left" w:pos="360"/>
+                    </w:tabs>
+                    <w:ind w:left="0"/>
+                    <w:rPr>
+                      <w:rFonts w:ascii="Times New Roman" w:hAnsi="Times New Roman" w:cs="Times New Roman"/>
+                      <w:sz w:val="26"/>
+                      <w:szCs w:val="26"/>
+                    </w:rPr>
+                  </w:pPr>
+                  <w:r>
+                    <w:rPr>
+                      <w:rFonts w:ascii="Times New Roman" w:hAnsi="Times New Roman" w:cs="Times New Roman"/>
+                      <w:sz w:val="26"/>
+                      <w:szCs w:val="26"/>
+                    </w:rPr>
+                    <w:t xml:space="preserve">Loại </w:t>
+                  </w:r>
+                </w:p>
+              </w:tc>
+              <w:tc>
+                <w:tcPr>
+                  <w:tcW w:w="900" w:type="dxa"/>
+                </w:tcPr>
+                <w:p>
+                  <w:pPr>
+                    <w:pStyle w:val="ListParagraph"/>
+                    <w:tabs>
+                      <w:tab w:val="left" w:pos="360"/>
+                    </w:tabs>
+                    <w:ind w:left="0"/>
+                    <w:rPr>
+                      <w:rFonts w:ascii="Times New Roman" w:hAnsi="Times New Roman" w:cs="Times New Roman"/>
+                      <w:sz w:val="26"/>
+                      <w:szCs w:val="26"/>
+                    </w:rPr>
+                  </w:pPr>
+                  <w:r>
+                    <w:rPr>
+                      <w:rFonts w:ascii="Times New Roman" w:hAnsi="Times New Roman" w:cs="Times New Roman"/>
+                      <w:sz w:val="26"/>
+                      <w:szCs w:val="26"/>
+                    </w:rPr>
+                    <w:t>Số lượng</w:t>
+                  </w:r>
+                </w:p>
+              </w:tc>
+              <w:tc>
+                <w:tcPr>
+                  <w:tcW w:w="1350" w:type="dxa"/>
+                </w:tcPr>
+                <w:p>
+                  <w:pPr>
+                    <w:pStyle w:val="ListParagraph"/>
+                    <w:tabs>
+                      <w:tab w:val="left" w:pos="360"/>
+                    </w:tabs>
+                    <w:ind w:left="0"/>
+                    <w:rPr>
+                      <w:rFonts w:ascii="Times New Roman" w:hAnsi="Times New Roman" w:cs="Times New Roman"/>
+                      <w:sz w:val="26"/>
+                      <w:szCs w:val="26"/>
+                    </w:rPr>
+                  </w:pPr>
+                  <w:r>
+                    <w:rPr>
+                      <w:rFonts w:ascii="Times New Roman" w:hAnsi="Times New Roman" w:cs="Times New Roman"/>
+                      <w:sz w:val="26"/>
+                      <w:szCs w:val="26"/>
+                    </w:rPr>
+                    <w:t>Giá nhập</w:t>
+                  </w:r>
+                </w:p>
+              </w:tc>
+              <w:tc>
+                <w:tcPr>
+                  <w:tcW w:w="1059" w:type="dxa"/>
+                </w:tcPr>
+                <w:p>
+                  <w:pPr>
+                    <w:pStyle w:val="ListParagraph"/>
+                    <w:tabs>
+                      <w:tab w:val="left" w:pos="360"/>
+                    </w:tabs>
+                    <w:ind w:left="0"/>
+                    <w:rPr>
+                      <w:rFonts w:ascii="Times New Roman" w:hAnsi="Times New Roman" w:cs="Times New Roman"/>
+                      <w:sz w:val="26"/>
+                      <w:szCs w:val="26"/>
+                    </w:rPr>
+                  </w:pPr>
+                  <w:r>
+                    <w:rPr>
+                      <w:rFonts w:ascii="Times New Roman" w:hAnsi="Times New Roman" w:cs="Times New Roman"/>
+                      <w:sz w:val="26"/>
+                      <w:szCs w:val="26"/>
+                    </w:rPr>
+                    <w:t>Mô tả</w:t>
+                  </w:r>
+                </w:p>
+              </w:tc>
+            </w:tr>
+            <w:tr>
+              <w:tc>
+                <w:tcPr>
+                  <w:tcW w:w="774" w:type="dxa"/>
+                </w:tcPr>
+                <w:p>
+                  <w:pPr>
+                    <w:pStyle w:val="ListParagraph"/>
+                    <w:tabs>
+                      <w:tab w:val="left" w:pos="360"/>
+                    </w:tabs>
+                    <w:ind w:left="0"/>
+                    <w:rPr>
+                      <w:rFonts w:ascii="Times New Roman" w:hAnsi="Times New Roman" w:cs="Times New Roman"/>
+                      <w:sz w:val="26"/>
+                      <w:szCs w:val="26"/>
+                    </w:rPr>
+                  </w:pPr>
+                  <w:r>
+                    <w:rPr>
+                      <w:rFonts w:ascii="Times New Roman" w:hAnsi="Times New Roman" w:cs="Times New Roman"/>
+                      <w:sz w:val="26"/>
+                      <w:szCs w:val="26"/>
+                    </w:rPr>
+                    <w:t>1</w:t>
+                  </w:r>
+                </w:p>
+              </w:tc>
+              <w:tc>
+                <w:tcPr>
+                  <w:tcW w:w="1526" w:type="dxa"/>
+                </w:tcPr>
+                <w:p>
+                  <w:pPr>
+                    <w:pStyle w:val="ListParagraph"/>
+                    <w:tabs>
+                      <w:tab w:val="left" w:pos="360"/>
+                    </w:tabs>
+                    <w:ind w:left="0"/>
+                    <w:rPr>
+                      <w:rFonts w:ascii="Times New Roman" w:hAnsi="Times New Roman" w:cs="Times New Roman"/>
+                      <w:sz w:val="26"/>
+                      <w:szCs w:val="26"/>
+                    </w:rPr>
+                  </w:pPr>
+                  <w:r>
+                    <w:rPr>
+                      <w:rFonts w:ascii="Times New Roman" w:hAnsi="Times New Roman" w:cs="Times New Roman"/>
+                      <w:sz w:val="26"/>
+                      <w:szCs w:val="26"/>
+                    </w:rPr>
+                    <w:t>A003</w:t>
+                  </w:r>
+                </w:p>
+              </w:tc>
+              <w:tc>
+                <w:tcPr>
+                  <w:tcW w:w="1996" w:type="dxa"/>
+                </w:tcPr>
+                <w:p>
+                  <w:pPr>
+                    <w:pStyle w:val="ListParagraph"/>
+                    <w:tabs>
+                      <w:tab w:val="left" w:pos="360"/>
+                    </w:tabs>
+                    <w:ind w:left="0"/>
+                    <w:rPr>
+                      <w:rFonts w:ascii="Times New Roman" w:hAnsi="Times New Roman" w:cs="Times New Roman"/>
+                      <w:sz w:val="26"/>
+                      <w:szCs w:val="26"/>
+                    </w:rPr>
+                  </w:pPr>
+                  <w:r>
+                    <w:rPr>
+                      <w:rFonts w:ascii="Times New Roman" w:hAnsi="Times New Roman" w:cs="Times New Roman"/>
+                      <w:sz w:val="26"/>
+                      <w:szCs w:val="26"/>
+                    </w:rPr>
+                    <w:t>Áo Adidas Hoodie</w:t>
+                  </w:r>
+                </w:p>
+              </w:tc>
+              <w:tc>
+                <w:tcPr>
+                  <w:tcW w:w="889" w:type="dxa"/>
+                </w:tcPr>
+                <w:p>
+                  <w:pPr>
+                    <w:pStyle w:val="ListParagraph"/>
+                    <w:tabs>
+                      <w:tab w:val="left" w:pos="360"/>
+                    </w:tabs>
+                    <w:ind w:left="0"/>
+                    <w:rPr>
+                      <w:rFonts w:ascii="Times New Roman" w:hAnsi="Times New Roman" w:cs="Times New Roman"/>
+                      <w:sz w:val="26"/>
+                      <w:szCs w:val="26"/>
+                    </w:rPr>
+                  </w:pPr>
+                  <w:r>
+                    <w:rPr>
+                      <w:rFonts w:ascii="Times New Roman" w:hAnsi="Times New Roman" w:cs="Times New Roman"/>
+                      <w:sz w:val="26"/>
+                      <w:szCs w:val="26"/>
+                    </w:rPr>
+                    <w:t>Áo</w:t>
+                  </w:r>
+                </w:p>
+              </w:tc>
+              <w:tc>
+                <w:tcPr>
+                  <w:tcW w:w="900" w:type="dxa"/>
+                </w:tcPr>
+                <w:p>
+                  <w:pPr>
+                    <w:pStyle w:val="ListParagraph"/>
+                    <w:tabs>
+                      <w:tab w:val="left" w:pos="360"/>
+                    </w:tabs>
+                    <w:ind w:left="0"/>
+                    <w:rPr>
+                      <w:rFonts w:ascii="Times New Roman" w:hAnsi="Times New Roman" w:cs="Times New Roman"/>
+                      <w:sz w:val="26"/>
+                      <w:szCs w:val="26"/>
+                    </w:rPr>
+                  </w:pPr>
+                  <w:r>
+                    <w:rPr>
+                      <w:rFonts w:ascii="Times New Roman" w:hAnsi="Times New Roman" w:cs="Times New Roman"/>
+                      <w:sz w:val="26"/>
+                      <w:szCs w:val="26"/>
+                    </w:rPr>
+                    <w:t>2</w:t>
+                  </w:r>
+                </w:p>
+              </w:tc>
+              <w:tc>
+                <w:tcPr>
+                  <w:tcW w:w="1350" w:type="dxa"/>
+                </w:tcPr>
+                <w:p>
+                  <w:pPr>
+                    <w:pStyle w:val="ListParagraph"/>
+                    <w:tabs>
+                      <w:tab w:val="left" w:pos="360"/>
+                    </w:tabs>
+                    <w:ind w:left="0"/>
+                    <w:rPr>
+                      <w:rFonts w:ascii="Times New Roman" w:hAnsi="Times New Roman" w:cs="Times New Roman"/>
+                      <w:sz w:val="26"/>
+                      <w:szCs w:val="26"/>
+                    </w:rPr>
+                  </w:pPr>
+                  <w:r>
+                    <w:rPr>
+                      <w:rFonts w:ascii="Times New Roman" w:hAnsi="Times New Roman" w:cs="Times New Roman"/>
+                      <w:sz w:val="26"/>
+                      <w:szCs w:val="26"/>
+                    </w:rPr>
+                    <w:t>1.500.000</w:t>
+                  </w:r>
+                </w:p>
+              </w:tc>
+              <w:tc>
+                <w:tcPr>
+                  <w:tcW w:w="1059" w:type="dxa"/>
+                </w:tcPr>
+                <w:p>
+                  <w:pPr>
+                    <w:pStyle w:val="ListParagraph"/>
+                    <w:tabs>
+                      <w:tab w:val="left" w:pos="360"/>
+                    </w:tabs>
+                    <w:ind w:left="0"/>
+                    <w:rPr>
+                      <w:rFonts w:ascii="Times New Roman" w:hAnsi="Times New Roman" w:cs="Times New Roman"/>
+                      <w:sz w:val="26"/>
+                      <w:szCs w:val="26"/>
+                    </w:rPr>
+                  </w:pPr>
+                  <w:r>
+                    <w:rPr>
+                      <w:rFonts w:ascii="Times New Roman" w:hAnsi="Times New Roman" w:cs="Times New Roman"/>
+                      <w:sz w:val="26"/>
+                      <w:szCs w:val="26"/>
+                    </w:rPr>
+                    <w:t>Áo không khóa</w:t>
+                  </w:r>
+                </w:p>
+              </w:tc>
+            </w:tr>
+            <w:tr>
+              <w:tc>
+                <w:tcPr>
+                  <w:tcW w:w="774" w:type="dxa"/>
+                </w:tcPr>
+                <w:p>
+                  <w:pPr>
+                    <w:pStyle w:val="ListParagraph"/>
+                    <w:tabs>
+                      <w:tab w:val="left" w:pos="360"/>
+                    </w:tabs>
+                    <w:ind w:left="0"/>
+                    <w:rPr>
+                      <w:rFonts w:ascii="Times New Roman" w:hAnsi="Times New Roman" w:cs="Times New Roman"/>
+                      <w:sz w:val="26"/>
+                      <w:szCs w:val="26"/>
+                    </w:rPr>
+                  </w:pPr>
+                  <w:r>
+                    <w:rPr>
+                      <w:rFonts w:ascii="Times New Roman" w:hAnsi="Times New Roman" w:cs="Times New Roman"/>
+                      <w:sz w:val="26"/>
+                      <w:szCs w:val="26"/>
+                    </w:rPr>
+                    <w:t>2</w:t>
+                  </w:r>
+                </w:p>
+              </w:tc>
+              <w:tc>
+                <w:tcPr>
+                  <w:tcW w:w="1526" w:type="dxa"/>
+                </w:tcPr>
+                <w:p>
+                  <w:pPr>
+                    <w:pStyle w:val="ListParagraph"/>
+                    <w:tabs>
+                      <w:tab w:val="left" w:pos="360"/>
+                    </w:tabs>
+                    <w:ind w:left="0"/>
+                    <w:rPr>
+                      <w:rFonts w:ascii="Times New Roman" w:hAnsi="Times New Roman" w:cs="Times New Roman"/>
+                      <w:sz w:val="26"/>
+                      <w:szCs w:val="26"/>
+                    </w:rPr>
+                  </w:pPr>
+                  <w:r>
+                    <w:rPr>
+                      <w:rFonts w:ascii="Times New Roman" w:hAnsi="Times New Roman" w:cs="Times New Roman"/>
+                      <w:sz w:val="26"/>
+                      <w:szCs w:val="26"/>
+                    </w:rPr>
+                    <w:t>A007</w:t>
+                  </w:r>
+                </w:p>
+              </w:tc>
+              <w:tc>
+                <w:tcPr>
+                  <w:tcW w:w="1996" w:type="dxa"/>
+                </w:tcPr>
+                <w:p>
+                  <w:pPr>
+                    <w:pStyle w:val="ListParagraph"/>
+                    <w:tabs>
+                      <w:tab w:val="left" w:pos="360"/>
+                    </w:tabs>
+                    <w:ind w:left="0"/>
+                    <w:rPr>
+                      <w:rFonts w:ascii="Times New Roman" w:hAnsi="Times New Roman" w:cs="Times New Roman"/>
+                      <w:sz w:val="26"/>
+                      <w:szCs w:val="26"/>
+                    </w:rPr>
+                  </w:pPr>
+                  <w:r>
+                    <w:rPr>
+                      <w:rFonts w:ascii="Times New Roman" w:hAnsi="Times New Roman" w:cs="Times New Roman"/>
+                      <w:sz w:val="26"/>
+                      <w:szCs w:val="26"/>
+                    </w:rPr>
+                    <w:t>Áo Nike thun</w:t>
+                  </w:r>
+                </w:p>
+              </w:tc>
+              <w:tc>
+                <w:tcPr>
+                  <w:tcW w:w="889" w:type="dxa"/>
+                </w:tcPr>
+                <w:p>
+                  <w:pPr>
+                    <w:pStyle w:val="ListParagraph"/>
+                    <w:tabs>
+                      <w:tab w:val="left" w:pos="360"/>
+                    </w:tabs>
+                    <w:ind w:left="0"/>
+                    <w:rPr>
+                      <w:rFonts w:ascii="Times New Roman" w:hAnsi="Times New Roman" w:cs="Times New Roman"/>
+                      <w:sz w:val="26"/>
+                      <w:szCs w:val="26"/>
+                    </w:rPr>
+                  </w:pPr>
+                  <w:r>
+                    <w:rPr>
+                      <w:rFonts w:ascii="Times New Roman" w:hAnsi="Times New Roman" w:cs="Times New Roman"/>
+                      <w:sz w:val="26"/>
+                      <w:szCs w:val="26"/>
+                    </w:rPr>
+                    <w:t>Áo</w:t>
+                  </w:r>
+                </w:p>
+              </w:tc>
+              <w:tc>
+                <w:tcPr>
+                  <w:tcW w:w="900" w:type="dxa"/>
+                </w:tcPr>
+                <w:p>
+                  <w:pPr>
+                    <w:pStyle w:val="ListParagraph"/>
+                    <w:tabs>
+                      <w:tab w:val="left" w:pos="360"/>
+                    </w:tabs>
+                    <w:ind w:left="0"/>
+                    <w:rPr>
+                      <w:rFonts w:ascii="Times New Roman" w:hAnsi="Times New Roman" w:cs="Times New Roman"/>
+                      <w:sz w:val="26"/>
+                      <w:szCs w:val="26"/>
+                    </w:rPr>
+                  </w:pPr>
+                  <w:r>
+                    <w:rPr>
+                      <w:rFonts w:ascii="Times New Roman" w:hAnsi="Times New Roman" w:cs="Times New Roman"/>
+                      <w:sz w:val="26"/>
+                      <w:szCs w:val="26"/>
+                    </w:rPr>
+                    <w:t>3</w:t>
+                  </w:r>
+                </w:p>
+              </w:tc>
+              <w:tc>
+                <w:tcPr>
+                  <w:tcW w:w="1350" w:type="dxa"/>
+                </w:tcPr>
+                <w:p>
+                  <w:pPr>
+                    <w:pStyle w:val="ListParagraph"/>
+                    <w:tabs>
+                      <w:tab w:val="left" w:pos="360"/>
+                    </w:tabs>
+                    <w:ind w:left="0"/>
+                    <w:rPr>
+                      <w:rFonts w:ascii="Times New Roman" w:hAnsi="Times New Roman" w:cs="Times New Roman"/>
+                      <w:sz w:val="26"/>
+                      <w:szCs w:val="26"/>
+                    </w:rPr>
+                  </w:pPr>
+                  <w:r>
+                    <w:rPr>
+                      <w:rFonts w:ascii="Times New Roman" w:hAnsi="Times New Roman" w:cs="Times New Roman"/>
+                      <w:sz w:val="26"/>
+                      <w:szCs w:val="26"/>
+                    </w:rPr>
+                    <w:t>2</w:t>
+                  </w:r>
+                  <w:r>
+                    <w:rPr>
+                      <w:rFonts w:ascii="Times New Roman" w:hAnsi="Times New Roman" w:cs="Times New Roman"/>
+                      <w:sz w:val="26"/>
+                      <w:szCs w:val="26"/>
+                    </w:rPr>
+                    <w:t>.200.000</w:t>
+                  </w:r>
+                </w:p>
+              </w:tc>
+              <w:tc>
+                <w:tcPr>
+                  <w:tcW w:w="1059" w:type="dxa"/>
+                </w:tcPr>
+                <w:p>
+                  <w:pPr>
+                    <w:pStyle w:val="ListParagraph"/>
+                    <w:tabs>
+                      <w:tab w:val="left" w:pos="360"/>
+                    </w:tabs>
+                    <w:ind w:left="0"/>
+                    <w:rPr>
+                      <w:rFonts w:ascii="Times New Roman" w:hAnsi="Times New Roman" w:cs="Times New Roman"/>
+                      <w:sz w:val="26"/>
+                      <w:szCs w:val="26"/>
+                    </w:rPr>
+                  </w:pPr>
+                  <w:r>
+                    <w:rPr>
+                      <w:rFonts w:ascii="Times New Roman" w:hAnsi="Times New Roman" w:cs="Times New Roman"/>
+                      <w:sz w:val="26"/>
+                      <w:szCs w:val="26"/>
+                    </w:rPr>
+                    <w:t>Áo cộc</w:t>
+                  </w:r>
+                </w:p>
+              </w:tc>
+            </w:tr>
+            <w:tr>
+              <w:tc>
+                <w:tcPr>
+                  <w:tcW w:w="774" w:type="dxa"/>
+                </w:tcPr>
+                <w:p>
+                  <w:pPr>
+                    <w:pStyle w:val="ListParagraph"/>
+                    <w:tabs>
+                      <w:tab w:val="left" w:pos="360"/>
+                    </w:tabs>
+                    <w:ind w:left="0"/>
+                    <w:rPr>
+                      <w:rFonts w:ascii="Times New Roman" w:hAnsi="Times New Roman" w:cs="Times New Roman"/>
+                      <w:sz w:val="26"/>
+                      <w:szCs w:val="26"/>
+                    </w:rPr>
+                  </w:pPr>
+                  <w:r>
+                    <w:rPr>
+                      <w:rFonts w:ascii="Times New Roman" w:hAnsi="Times New Roman" w:cs="Times New Roman"/>
+                      <w:sz w:val="26"/>
+                      <w:szCs w:val="26"/>
+                    </w:rPr>
+                    <w:t>3</w:t>
+                  </w:r>
+                </w:p>
+              </w:tc>
+              <w:tc>
+                <w:tcPr>
+                  <w:tcW w:w="1526" w:type="dxa"/>
+                </w:tcPr>
+                <w:p>
+                  <w:pPr>
+                    <w:pStyle w:val="ListParagraph"/>
+                    <w:tabs>
+                      <w:tab w:val="left" w:pos="360"/>
+                    </w:tabs>
+                    <w:ind w:left="0"/>
+                    <w:rPr>
+                      <w:rFonts w:ascii="Times New Roman" w:hAnsi="Times New Roman" w:cs="Times New Roman"/>
+                      <w:sz w:val="26"/>
+                      <w:szCs w:val="26"/>
+                    </w:rPr>
+                  </w:pPr>
+                  <w:r>
+                    <w:rPr>
+                      <w:rFonts w:ascii="Times New Roman" w:hAnsi="Times New Roman" w:cs="Times New Roman"/>
+                      <w:sz w:val="26"/>
+                      <w:szCs w:val="26"/>
+                    </w:rPr>
+                    <w:t>Q005</w:t>
+                  </w:r>
+                </w:p>
+              </w:tc>
+              <w:tc>
+                <w:tcPr>
+                  <w:tcW w:w="1996" w:type="dxa"/>
+                </w:tcPr>
+                <w:p>
+                  <w:pPr>
+                    <w:pStyle w:val="ListParagraph"/>
+                    <w:tabs>
+                      <w:tab w:val="left" w:pos="360"/>
+                    </w:tabs>
+                    <w:ind w:left="0"/>
+                    <w:rPr>
+                      <w:rFonts w:ascii="Times New Roman" w:hAnsi="Times New Roman" w:cs="Times New Roman"/>
+                      <w:sz w:val="26"/>
+                      <w:szCs w:val="26"/>
+                    </w:rPr>
+                  </w:pPr>
+                  <w:r>
+                    <w:rPr>
+                      <w:rFonts w:ascii="Times New Roman" w:hAnsi="Times New Roman" w:cs="Times New Roman"/>
+                      <w:sz w:val="26"/>
+                      <w:szCs w:val="26"/>
+                    </w:rPr>
+                    <w:t xml:space="preserve">Quần </w:t>
+                  </w:r>
+                  <w:r>
+                    <w:rPr>
+                      <w:rFonts w:ascii="Times New Roman" w:hAnsi="Times New Roman" w:cs="Times New Roman"/>
+                      <w:sz w:val="26"/>
+                      <w:szCs w:val="26"/>
+                    </w:rPr>
+                    <w:t xml:space="preserve">Jean </w:t>
+                  </w:r>
+                  <w:r>
+                    <w:rPr>
+                      <w:rFonts w:ascii="Times New Roman" w:hAnsi="Times New Roman" w:cs="Times New Roman"/>
+                      <w:sz w:val="26"/>
+                      <w:szCs w:val="26"/>
+                    </w:rPr>
+                    <w:t>Gucci</w:t>
+                  </w:r>
+                </w:p>
+              </w:tc>
+              <w:tc>
+                <w:tcPr>
+                  <w:tcW w:w="889" w:type="dxa"/>
+                </w:tcPr>
+                <w:p>
+                  <w:pPr>
+                    <w:pStyle w:val="ListParagraph"/>
+                    <w:tabs>
+                      <w:tab w:val="left" w:pos="360"/>
+                    </w:tabs>
+                    <w:ind w:left="0"/>
+                    <w:rPr>
+                      <w:rFonts w:ascii="Times New Roman" w:hAnsi="Times New Roman" w:cs="Times New Roman"/>
+                      <w:sz w:val="26"/>
+                      <w:szCs w:val="26"/>
+                    </w:rPr>
+                  </w:pPr>
+                  <w:r>
+                    <w:rPr>
+                      <w:rFonts w:ascii="Times New Roman" w:hAnsi="Times New Roman" w:cs="Times New Roman"/>
+                      <w:sz w:val="26"/>
+                      <w:szCs w:val="26"/>
+                    </w:rPr>
+                    <w:t>Quần</w:t>
+                  </w:r>
+                </w:p>
+              </w:tc>
+              <w:tc>
+                <w:tcPr>
+                  <w:tcW w:w="900" w:type="dxa"/>
+                </w:tcPr>
+                <w:p>
+                  <w:pPr>
+                    <w:pStyle w:val="ListParagraph"/>
+                    <w:tabs>
+                      <w:tab w:val="left" w:pos="360"/>
+                    </w:tabs>
+                    <w:ind w:left="0"/>
+                    <w:rPr>
+                      <w:rFonts w:ascii="Times New Roman" w:hAnsi="Times New Roman" w:cs="Times New Roman"/>
+                      <w:sz w:val="26"/>
+                      <w:szCs w:val="26"/>
+                    </w:rPr>
+                  </w:pPr>
+                  <w:r>
+                    <w:rPr>
+                      <w:rFonts w:ascii="Times New Roman" w:hAnsi="Times New Roman" w:cs="Times New Roman"/>
+                      <w:sz w:val="26"/>
+                      <w:szCs w:val="26"/>
+                    </w:rPr>
+                    <w:t>2</w:t>
+                  </w:r>
+                </w:p>
+              </w:tc>
+              <w:tc>
+                <w:tcPr>
+                  <w:tcW w:w="1350" w:type="dxa"/>
+                </w:tcPr>
+                <w:p>
+                  <w:pPr>
+                    <w:pStyle w:val="ListParagraph"/>
+                    <w:tabs>
+                      <w:tab w:val="left" w:pos="360"/>
+                    </w:tabs>
+                    <w:ind w:left="0"/>
+                    <w:rPr>
+                      <w:rFonts w:ascii="Times New Roman" w:hAnsi="Times New Roman" w:cs="Times New Roman"/>
+                      <w:sz w:val="26"/>
+                      <w:szCs w:val="26"/>
+                    </w:rPr>
+                  </w:pPr>
+                  <w:r>
+                    <w:rPr>
+                      <w:rFonts w:ascii="Times New Roman" w:hAnsi="Times New Roman" w:cs="Times New Roman"/>
+                      <w:sz w:val="26"/>
+                      <w:szCs w:val="26"/>
+                    </w:rPr>
+                    <w:t>1.480.000</w:t>
+                  </w:r>
+                </w:p>
+              </w:tc>
+              <w:tc>
+                <w:tcPr>
+                  <w:tcW w:w="1059" w:type="dxa"/>
+                </w:tcPr>
+                <w:p>
+                  <w:pPr>
+                    <w:pStyle w:val="ListParagraph"/>
+                    <w:tabs>
+                      <w:tab w:val="left" w:pos="360"/>
+                    </w:tabs>
+                    <w:ind w:left="0"/>
+                    <w:rPr>
+                      <w:rFonts w:ascii="Times New Roman" w:hAnsi="Times New Roman" w:cs="Times New Roman"/>
+                      <w:sz w:val="26"/>
+                      <w:szCs w:val="26"/>
+                    </w:rPr>
+                  </w:pPr>
+                  <w:r>
+                    <w:rPr>
+                      <w:rFonts w:ascii="Times New Roman" w:hAnsi="Times New Roman" w:cs="Times New Roman"/>
+                      <w:sz w:val="26"/>
+                      <w:szCs w:val="26"/>
+                    </w:rPr>
+                    <w:t>Quầ</w:t>
+                  </w:r>
+                  <w:r>
+                    <w:rPr>
+                      <w:rFonts w:ascii="Times New Roman" w:hAnsi="Times New Roman" w:cs="Times New Roman"/>
+                      <w:sz w:val="26"/>
+                      <w:szCs w:val="26"/>
+                    </w:rPr>
+                    <w:t xml:space="preserve">n </w:t>
+                  </w:r>
+                  <w:r>
+                    <w:rPr>
+                      <w:rFonts w:ascii="Times New Roman" w:hAnsi="Times New Roman" w:cs="Times New Roman"/>
+                      <w:sz w:val="26"/>
+                      <w:szCs w:val="26"/>
+                    </w:rPr>
+                    <w:t>xanh đen</w:t>
+                  </w:r>
+                </w:p>
+              </w:tc>
+            </w:tr>
+          </w:tbl>
+          <w:p>
+            <w:pPr>
+              <w:tabs>
+                <w:tab w:val="left" w:pos="360"/>
+              </w:tabs>
+              <w:rPr>
+                <w:rFonts w:ascii="Times New Roman" w:hAnsi="Times New Roman" w:cs="Times New Roman"/>
+                <w:sz w:val="26"/>
+                <w:szCs w:val="26"/>
+              </w:rPr>
+            </w:pPr>
+          </w:p>
+          <w:p>
+            <w:pPr>
+              <w:pStyle w:val="ListParagraph"/>
+              <w:numPr>
+                <w:ilvl w:val="0"/>
+                <w:numId w:val="20"/>
+              </w:numPr>
+              <w:tabs>
+                <w:tab w:val="left" w:pos="360"/>
+              </w:tabs>
+              <w:rPr>
+                <w:rFonts w:ascii="Times New Roman" w:hAnsi="Times New Roman" w:cs="Times New Roman"/>
+                <w:sz w:val="26"/>
+                <w:szCs w:val="26"/>
+              </w:rPr>
+            </w:pPr>
+            <w:r>
+              <w:rPr>
+                <w:rFonts w:ascii="Times New Roman" w:hAnsi="Times New Roman" w:cs="Times New Roman"/>
+                <w:sz w:val="26"/>
+                <w:szCs w:val="26"/>
+              </w:rPr>
+              <w:t>Nhân viên kho bấm vào nút “OK” của giao diện.</w:t>
+            </w:r>
+          </w:p>
+          <w:p>
+            <w:pPr>
+              <w:pStyle w:val="ListParagraph"/>
+              <w:numPr>
+                <w:ilvl w:val="0"/>
+                <w:numId w:val="20"/>
+              </w:numPr>
+              <w:tabs>
+                <w:tab w:val="left" w:pos="360"/>
+              </w:tabs>
+              <w:rPr>
+                <w:rFonts w:ascii="Times New Roman" w:hAnsi="Times New Roman" w:cs="Times New Roman"/>
+                <w:sz w:val="26"/>
+                <w:szCs w:val="26"/>
+              </w:rPr>
+            </w:pPr>
+            <w:r>
+              <w:rPr>
+                <w:rFonts w:ascii="Times New Roman" w:hAnsi="Times New Roman" w:cs="Times New Roman"/>
+                <w:sz w:val="26"/>
+                <w:szCs w:val="26"/>
+              </w:rPr>
+              <w:lastRenderedPageBreak/>
+              <w:t>Giao diện thông tin chi tiết đóng lại.</w:t>
+            </w:r>
+          </w:p>
+          <w:p>
+            <w:pPr>
+              <w:pStyle w:val="ListParagraph"/>
+              <w:numPr>
+                <w:ilvl w:val="0"/>
+                <w:numId w:val="20"/>
+              </w:numPr>
+              <w:tabs>
+                <w:tab w:val="left" w:pos="360"/>
+              </w:tabs>
+              <w:rPr>
+                <w:rFonts w:ascii="Times New Roman" w:hAnsi="Times New Roman" w:cs="Times New Roman"/>
+                <w:sz w:val="26"/>
+                <w:szCs w:val="26"/>
+              </w:rPr>
+            </w:pPr>
+            <w:r>
+              <w:rPr>
+                <w:rFonts w:ascii="Times New Roman" w:hAnsi="Times New Roman" w:cs="Times New Roman"/>
+                <w:sz w:val="26"/>
+                <w:szCs w:val="26"/>
+              </w:rPr>
+              <w:t>Quay lại giao diện bước 8.</w:t>
+            </w:r>
+            <w:bookmarkStart w:id="0" w:name="_GoBack"/>
+            <w:bookmarkEnd w:id="0"/>
+          </w:p>
+          <w:p>
+            <w:pPr>
+              <w:pStyle w:val="ListParagraph"/>
+              <w:tabs>
+                <w:tab w:val="left" w:pos="360"/>
+              </w:tabs>
               <w:rPr>
                 <w:rFonts w:ascii="Times New Roman" w:hAnsi="Times New Roman" w:cs="Times New Roman"/>
                 <w:sz w:val="26"/>
@@ -8331,8 +10682,19 @@
           <w:szCs w:val="26"/>
         </w:rPr>
       </w:pPr>
-      <w:bookmarkStart w:id="0" w:name="_GoBack"/>
-      <w:bookmarkEnd w:id="0"/>
+    </w:p>
+    <w:p>
+      <w:pPr>
+        <w:pStyle w:val="ListParagraph"/>
+        <w:tabs>
+          <w:tab w:val="left" w:pos="360"/>
+        </w:tabs>
+        <w:rPr>
+          <w:rFonts w:ascii="Times New Roman" w:hAnsi="Times New Roman" w:cs="Times New Roman"/>
+          <w:sz w:val="26"/>
+          <w:szCs w:val="26"/>
+        </w:rPr>
+      </w:pPr>
     </w:p>
     <w:p>
       <w:pPr>
@@ -8357,6 +10719,38 @@
           <w:szCs w:val="26"/>
         </w:rPr>
         <w:t>Xem danh sách các hóa đơn.</w:t>
+      </w:r>
+    </w:p>
+    <w:p>
+      <w:pPr>
+        <w:tabs>
+          <w:tab w:val="left" w:pos="360"/>
+        </w:tabs>
+        <w:rPr>
+          <w:rFonts w:ascii="Times New Roman" w:hAnsi="Times New Roman" w:cs="Times New Roman"/>
+          <w:sz w:val="26"/>
+          <w:szCs w:val="26"/>
+        </w:rPr>
+      </w:pPr>
+    </w:p>
+    <w:p>
+      <w:pPr>
+        <w:tabs>
+          <w:tab w:val="left" w:pos="360"/>
+        </w:tabs>
+        <w:rPr>
+          <w:rFonts w:ascii="Times New Roman" w:hAnsi="Times New Roman" w:cs="Times New Roman"/>
+          <w:sz w:val="26"/>
+          <w:szCs w:val="26"/>
+        </w:rPr>
+      </w:pPr>
+      <w:r>
+        <w:rPr>
+          <w:rFonts w:ascii="Times New Roman" w:hAnsi="Times New Roman" w:cs="Times New Roman"/>
+          <w:sz w:val="26"/>
+          <w:szCs w:val="26"/>
+        </w:rPr>
+        <w:t>III. Biểu đồ giao tiếp :</w:t>
       </w:r>
     </w:p>
     <w:p>
@@ -8549,6 +10943,92 @@
     </w:lvl>
   </w:abstractNum>
   <w:abstractNum w:abstractNumId="1">
+    <w:nsid w:val="04FD1ECB"/>
+    <w:multiLevelType w:val="hybridMultilevel"/>
+    <w:tmpl w:val="2D90503C"/>
+    <w:lvl w:ilvl="0" w:tplc="0409000F">
+      <w:start w:val="1"/>
+      <w:numFmt w:val="decimal"/>
+      <w:lvlText w:val="%1."/>
+      <w:lvlJc w:val="left"/>
+      <w:pPr>
+        <w:ind w:left="1944" w:hanging="360"/>
+      </w:pPr>
+    </w:lvl>
+    <w:lvl w:ilvl="1" w:tplc="04090019" w:tentative="1">
+      <w:start w:val="1"/>
+      <w:numFmt w:val="lowerLetter"/>
+      <w:lvlText w:val="%2."/>
+      <w:lvlJc w:val="left"/>
+      <w:pPr>
+        <w:ind w:left="2664" w:hanging="360"/>
+      </w:pPr>
+    </w:lvl>
+    <w:lvl w:ilvl="2" w:tplc="0409001B" w:tentative="1">
+      <w:start w:val="1"/>
+      <w:numFmt w:val="lowerRoman"/>
+      <w:lvlText w:val="%3."/>
+      <w:lvlJc w:val="right"/>
+      <w:pPr>
+        <w:ind w:left="3384" w:hanging="180"/>
+      </w:pPr>
+    </w:lvl>
+    <w:lvl w:ilvl="3" w:tplc="0409000F" w:tentative="1">
+      <w:start w:val="1"/>
+      <w:numFmt w:val="decimal"/>
+      <w:lvlText w:val="%4."/>
+      <w:lvlJc w:val="left"/>
+      <w:pPr>
+        <w:ind w:left="4104" w:hanging="360"/>
+      </w:pPr>
+    </w:lvl>
+    <w:lvl w:ilvl="4" w:tplc="04090019" w:tentative="1">
+      <w:start w:val="1"/>
+      <w:numFmt w:val="lowerLetter"/>
+      <w:lvlText w:val="%5."/>
+      <w:lvlJc w:val="left"/>
+      <w:pPr>
+        <w:ind w:left="4824" w:hanging="360"/>
+      </w:pPr>
+    </w:lvl>
+    <w:lvl w:ilvl="5" w:tplc="0409001B" w:tentative="1">
+      <w:start w:val="1"/>
+      <w:numFmt w:val="lowerRoman"/>
+      <w:lvlText w:val="%6."/>
+      <w:lvlJc w:val="right"/>
+      <w:pPr>
+        <w:ind w:left="5544" w:hanging="180"/>
+      </w:pPr>
+    </w:lvl>
+    <w:lvl w:ilvl="6" w:tplc="0409000F" w:tentative="1">
+      <w:start w:val="1"/>
+      <w:numFmt w:val="decimal"/>
+      <w:lvlText w:val="%7."/>
+      <w:lvlJc w:val="left"/>
+      <w:pPr>
+        <w:ind w:left="6264" w:hanging="360"/>
+      </w:pPr>
+    </w:lvl>
+    <w:lvl w:ilvl="7" w:tplc="04090019" w:tentative="1">
+      <w:start w:val="1"/>
+      <w:numFmt w:val="lowerLetter"/>
+      <w:lvlText w:val="%8."/>
+      <w:lvlJc w:val="left"/>
+      <w:pPr>
+        <w:ind w:left="6984" w:hanging="360"/>
+      </w:pPr>
+    </w:lvl>
+    <w:lvl w:ilvl="8" w:tplc="0409001B" w:tentative="1">
+      <w:start w:val="1"/>
+      <w:numFmt w:val="lowerRoman"/>
+      <w:lvlText w:val="%9."/>
+      <w:lvlJc w:val="right"/>
+      <w:pPr>
+        <w:ind w:left="7704" w:hanging="180"/>
+      </w:pPr>
+    </w:lvl>
+  </w:abstractNum>
+  <w:abstractNum w:abstractNumId="2">
     <w:nsid w:val="10F12DD1"/>
     <w:multiLevelType w:val="hybridMultilevel"/>
     <w:tmpl w:val="BBE4C13C"/>
@@ -8661,7 +11141,120 @@
       </w:rPr>
     </w:lvl>
   </w:abstractNum>
-  <w:abstractNum w:abstractNumId="2">
+  <w:abstractNum w:abstractNumId="3">
+    <w:nsid w:val="19947750"/>
+    <w:multiLevelType w:val="hybridMultilevel"/>
+    <w:tmpl w:val="2F64751E"/>
+    <w:lvl w:ilvl="0" w:tplc="332A4C24">
+      <w:start w:val="2"/>
+      <w:numFmt w:val="bullet"/>
+      <w:lvlText w:val="-"/>
+      <w:lvlJc w:val="left"/>
+      <w:pPr>
+        <w:ind w:left="1440" w:hanging="360"/>
+      </w:pPr>
+      <w:rPr>
+        <w:rFonts w:ascii="Times New Roman" w:eastAsiaTheme="minorHAnsi" w:hAnsi="Times New Roman" w:cs="Times New Roman" w:hint="default"/>
+      </w:rPr>
+    </w:lvl>
+    <w:lvl w:ilvl="1" w:tplc="04090003" w:tentative="1">
+      <w:start w:val="1"/>
+      <w:numFmt w:val="bullet"/>
+      <w:lvlText w:val="o"/>
+      <w:lvlJc w:val="left"/>
+      <w:pPr>
+        <w:ind w:left="2160" w:hanging="360"/>
+      </w:pPr>
+      <w:rPr>
+        <w:rFonts w:ascii="Courier New" w:hAnsi="Courier New" w:cs="Courier New" w:hint="default"/>
+      </w:rPr>
+    </w:lvl>
+    <w:lvl w:ilvl="2" w:tplc="04090005" w:tentative="1">
+      <w:start w:val="1"/>
+      <w:numFmt w:val="bullet"/>
+      <w:lvlText w:val=""/>
+      <w:lvlJc w:val="left"/>
+      <w:pPr>
+        <w:ind w:left="2880" w:hanging="360"/>
+      </w:pPr>
+      <w:rPr>
+        <w:rFonts w:ascii="Wingdings" w:hAnsi="Wingdings" w:hint="default"/>
+      </w:rPr>
+    </w:lvl>
+    <w:lvl w:ilvl="3" w:tplc="04090001" w:tentative="1">
+      <w:start w:val="1"/>
+      <w:numFmt w:val="bullet"/>
+      <w:lvlText w:val=""/>
+      <w:lvlJc w:val="left"/>
+      <w:pPr>
+        <w:ind w:left="3600" w:hanging="360"/>
+      </w:pPr>
+      <w:rPr>
+        <w:rFonts w:ascii="Symbol" w:hAnsi="Symbol" w:hint="default"/>
+      </w:rPr>
+    </w:lvl>
+    <w:lvl w:ilvl="4" w:tplc="04090003" w:tentative="1">
+      <w:start w:val="1"/>
+      <w:numFmt w:val="bullet"/>
+      <w:lvlText w:val="o"/>
+      <w:lvlJc w:val="left"/>
+      <w:pPr>
+        <w:ind w:left="4320" w:hanging="360"/>
+      </w:pPr>
+      <w:rPr>
+        <w:rFonts w:ascii="Courier New" w:hAnsi="Courier New" w:cs="Courier New" w:hint="default"/>
+      </w:rPr>
+    </w:lvl>
+    <w:lvl w:ilvl="5" w:tplc="04090005" w:tentative="1">
+      <w:start w:val="1"/>
+      <w:numFmt w:val="bullet"/>
+      <w:lvlText w:val=""/>
+      <w:lvlJc w:val="left"/>
+      <w:pPr>
+        <w:ind w:left="5040" w:hanging="360"/>
+      </w:pPr>
+      <w:rPr>
+        <w:rFonts w:ascii="Wingdings" w:hAnsi="Wingdings" w:hint="default"/>
+      </w:rPr>
+    </w:lvl>
+    <w:lvl w:ilvl="6" w:tplc="04090001" w:tentative="1">
+      <w:start w:val="1"/>
+      <w:numFmt w:val="bullet"/>
+      <w:lvlText w:val=""/>
+      <w:lvlJc w:val="left"/>
+      <w:pPr>
+        <w:ind w:left="5760" w:hanging="360"/>
+      </w:pPr>
+      <w:rPr>
+        <w:rFonts w:ascii="Symbol" w:hAnsi="Symbol" w:hint="default"/>
+      </w:rPr>
+    </w:lvl>
+    <w:lvl w:ilvl="7" w:tplc="04090003" w:tentative="1">
+      <w:start w:val="1"/>
+      <w:numFmt w:val="bullet"/>
+      <w:lvlText w:val="o"/>
+      <w:lvlJc w:val="left"/>
+      <w:pPr>
+        <w:ind w:left="6480" w:hanging="360"/>
+      </w:pPr>
+      <w:rPr>
+        <w:rFonts w:ascii="Courier New" w:hAnsi="Courier New" w:cs="Courier New" w:hint="default"/>
+      </w:rPr>
+    </w:lvl>
+    <w:lvl w:ilvl="8" w:tplc="04090005" w:tentative="1">
+      <w:start w:val="1"/>
+      <w:numFmt w:val="bullet"/>
+      <w:lvlText w:val=""/>
+      <w:lvlJc w:val="left"/>
+      <w:pPr>
+        <w:ind w:left="7200" w:hanging="360"/>
+      </w:pPr>
+      <w:rPr>
+        <w:rFonts w:ascii="Wingdings" w:hAnsi="Wingdings" w:hint="default"/>
+      </w:rPr>
+    </w:lvl>
+  </w:abstractNum>
+  <w:abstractNum w:abstractNumId="4">
     <w:nsid w:val="1B4C6604"/>
     <w:multiLevelType w:val="multilevel"/>
     <w:tmpl w:val="9D403212"/>
@@ -8747,7 +11340,120 @@
       </w:pPr>
     </w:lvl>
   </w:abstractNum>
-  <w:abstractNum w:abstractNumId="3">
+  <w:abstractNum w:abstractNumId="5">
+    <w:nsid w:val="1EA67159"/>
+    <w:multiLevelType w:val="hybridMultilevel"/>
+    <w:tmpl w:val="6DD4C1BA"/>
+    <w:lvl w:ilvl="0" w:tplc="332A4C24">
+      <w:start w:val="2"/>
+      <w:numFmt w:val="bullet"/>
+      <w:lvlText w:val="-"/>
+      <w:lvlJc w:val="left"/>
+      <w:pPr>
+        <w:ind w:left="1440" w:hanging="360"/>
+      </w:pPr>
+      <w:rPr>
+        <w:rFonts w:ascii="Times New Roman" w:eastAsiaTheme="minorHAnsi" w:hAnsi="Times New Roman" w:cs="Times New Roman" w:hint="default"/>
+      </w:rPr>
+    </w:lvl>
+    <w:lvl w:ilvl="1" w:tplc="04090003" w:tentative="1">
+      <w:start w:val="1"/>
+      <w:numFmt w:val="bullet"/>
+      <w:lvlText w:val="o"/>
+      <w:lvlJc w:val="left"/>
+      <w:pPr>
+        <w:ind w:left="2160" w:hanging="360"/>
+      </w:pPr>
+      <w:rPr>
+        <w:rFonts w:ascii="Courier New" w:hAnsi="Courier New" w:cs="Courier New" w:hint="default"/>
+      </w:rPr>
+    </w:lvl>
+    <w:lvl w:ilvl="2" w:tplc="04090005" w:tentative="1">
+      <w:start w:val="1"/>
+      <w:numFmt w:val="bullet"/>
+      <w:lvlText w:val=""/>
+      <w:lvlJc w:val="left"/>
+      <w:pPr>
+        <w:ind w:left="2880" w:hanging="360"/>
+      </w:pPr>
+      <w:rPr>
+        <w:rFonts w:ascii="Wingdings" w:hAnsi="Wingdings" w:hint="default"/>
+      </w:rPr>
+    </w:lvl>
+    <w:lvl w:ilvl="3" w:tplc="04090001" w:tentative="1">
+      <w:start w:val="1"/>
+      <w:numFmt w:val="bullet"/>
+      <w:lvlText w:val=""/>
+      <w:lvlJc w:val="left"/>
+      <w:pPr>
+        <w:ind w:left="3600" w:hanging="360"/>
+      </w:pPr>
+      <w:rPr>
+        <w:rFonts w:ascii="Symbol" w:hAnsi="Symbol" w:hint="default"/>
+      </w:rPr>
+    </w:lvl>
+    <w:lvl w:ilvl="4" w:tplc="04090003" w:tentative="1">
+      <w:start w:val="1"/>
+      <w:numFmt w:val="bullet"/>
+      <w:lvlText w:val="o"/>
+      <w:lvlJc w:val="left"/>
+      <w:pPr>
+        <w:ind w:left="4320" w:hanging="360"/>
+      </w:pPr>
+      <w:rPr>
+        <w:rFonts w:ascii="Courier New" w:hAnsi="Courier New" w:cs="Courier New" w:hint="default"/>
+      </w:rPr>
+    </w:lvl>
+    <w:lvl w:ilvl="5" w:tplc="04090005" w:tentative="1">
+      <w:start w:val="1"/>
+      <w:numFmt w:val="bullet"/>
+      <w:lvlText w:val=""/>
+      <w:lvlJc w:val="left"/>
+      <w:pPr>
+        <w:ind w:left="5040" w:hanging="360"/>
+      </w:pPr>
+      <w:rPr>
+        <w:rFonts w:ascii="Wingdings" w:hAnsi="Wingdings" w:hint="default"/>
+      </w:rPr>
+    </w:lvl>
+    <w:lvl w:ilvl="6" w:tplc="04090001" w:tentative="1">
+      <w:start w:val="1"/>
+      <w:numFmt w:val="bullet"/>
+      <w:lvlText w:val=""/>
+      <w:lvlJc w:val="left"/>
+      <w:pPr>
+        <w:ind w:left="5760" w:hanging="360"/>
+      </w:pPr>
+      <w:rPr>
+        <w:rFonts w:ascii="Symbol" w:hAnsi="Symbol" w:hint="default"/>
+      </w:rPr>
+    </w:lvl>
+    <w:lvl w:ilvl="7" w:tplc="04090003" w:tentative="1">
+      <w:start w:val="1"/>
+      <w:numFmt w:val="bullet"/>
+      <w:lvlText w:val="o"/>
+      <w:lvlJc w:val="left"/>
+      <w:pPr>
+        <w:ind w:left="6480" w:hanging="360"/>
+      </w:pPr>
+      <w:rPr>
+        <w:rFonts w:ascii="Courier New" w:hAnsi="Courier New" w:cs="Courier New" w:hint="default"/>
+      </w:rPr>
+    </w:lvl>
+    <w:lvl w:ilvl="8" w:tplc="04090005" w:tentative="1">
+      <w:start w:val="1"/>
+      <w:numFmt w:val="bullet"/>
+      <w:lvlText w:val=""/>
+      <w:lvlJc w:val="left"/>
+      <w:pPr>
+        <w:ind w:left="7200" w:hanging="360"/>
+      </w:pPr>
+      <w:rPr>
+        <w:rFonts w:ascii="Wingdings" w:hAnsi="Wingdings" w:hint="default"/>
+      </w:rPr>
+    </w:lvl>
+  </w:abstractNum>
+  <w:abstractNum w:abstractNumId="6">
     <w:nsid w:val="202720B4"/>
     <w:multiLevelType w:val="hybridMultilevel"/>
     <w:tmpl w:val="9D403212"/>
@@ -8833,7 +11539,7 @@
       </w:pPr>
     </w:lvl>
   </w:abstractNum>
-  <w:abstractNum w:abstractNumId="4">
+  <w:abstractNum w:abstractNumId="7">
     <w:nsid w:val="220F650B"/>
     <w:multiLevelType w:val="multilevel"/>
     <w:tmpl w:val="0409001F"/>
@@ -8919,7 +11625,7 @@
       </w:pPr>
     </w:lvl>
   </w:abstractNum>
-  <w:abstractNum w:abstractNumId="5">
+  <w:abstractNum w:abstractNumId="8">
     <w:nsid w:val="231F19C3"/>
     <w:multiLevelType w:val="hybridMultilevel"/>
     <w:tmpl w:val="0B5E9AEA"/>
@@ -9032,7 +11738,7 @@
       </w:rPr>
     </w:lvl>
   </w:abstractNum>
-  <w:abstractNum w:abstractNumId="6">
+  <w:abstractNum w:abstractNumId="9">
     <w:nsid w:val="2A262193"/>
     <w:multiLevelType w:val="hybridMultilevel"/>
     <w:tmpl w:val="6E2CFECC"/>
@@ -9145,7 +11851,7 @@
       </w:rPr>
     </w:lvl>
   </w:abstractNum>
-  <w:abstractNum w:abstractNumId="7">
+  <w:abstractNum w:abstractNumId="10">
     <w:nsid w:val="342107FD"/>
     <w:multiLevelType w:val="hybridMultilevel"/>
     <w:tmpl w:val="3D8CB7D8"/>
@@ -9258,7 +11964,7 @@
       </w:rPr>
     </w:lvl>
   </w:abstractNum>
-  <w:abstractNum w:abstractNumId="8">
+  <w:abstractNum w:abstractNumId="11">
     <w:nsid w:val="36081B58"/>
     <w:multiLevelType w:val="hybridMultilevel"/>
     <w:tmpl w:val="5BEA8940"/>
@@ -9371,7 +12077,7 @@
       </w:rPr>
     </w:lvl>
   </w:abstractNum>
-  <w:abstractNum w:abstractNumId="9">
+  <w:abstractNum w:abstractNumId="12">
     <w:nsid w:val="42921593"/>
     <w:multiLevelType w:val="hybridMultilevel"/>
     <w:tmpl w:val="46B26B40"/>
@@ -9484,7 +12190,7 @@
       </w:rPr>
     </w:lvl>
   </w:abstractNum>
-  <w:abstractNum w:abstractNumId="10">
+  <w:abstractNum w:abstractNumId="13">
     <w:nsid w:val="5013272E"/>
     <w:multiLevelType w:val="hybridMultilevel"/>
     <w:tmpl w:val="2862BB9A"/>
@@ -9596,7 +12302,96 @@
       </w:rPr>
     </w:lvl>
   </w:abstractNum>
-  <w:abstractNum w:abstractNumId="11">
+  <w:abstractNum w:abstractNumId="14">
+    <w:nsid w:val="542C6752"/>
+    <w:multiLevelType w:val="hybridMultilevel"/>
+    <w:tmpl w:val="293A1620"/>
+    <w:lvl w:ilvl="0" w:tplc="0409000F">
+      <w:start w:val="1"/>
+      <w:numFmt w:val="decimal"/>
+      <w:lvlText w:val="%1."/>
+      <w:lvlJc w:val="left"/>
+      <w:pPr>
+        <w:ind w:left="720" w:hanging="360"/>
+      </w:pPr>
+      <w:rPr>
+        <w:rFonts w:hint="default"/>
+      </w:rPr>
+    </w:lvl>
+    <w:lvl w:ilvl="1" w:tplc="04090019" w:tentative="1">
+      <w:start w:val="1"/>
+      <w:numFmt w:val="lowerLetter"/>
+      <w:lvlText w:val="%2."/>
+      <w:lvlJc w:val="left"/>
+      <w:pPr>
+        <w:ind w:left="1440" w:hanging="360"/>
+      </w:pPr>
+    </w:lvl>
+    <w:lvl w:ilvl="2" w:tplc="0409001B" w:tentative="1">
+      <w:start w:val="1"/>
+      <w:numFmt w:val="lowerRoman"/>
+      <w:lvlText w:val="%3."/>
+      <w:lvlJc w:val="right"/>
+      <w:pPr>
+        <w:ind w:left="2160" w:hanging="180"/>
+      </w:pPr>
+    </w:lvl>
+    <w:lvl w:ilvl="3" w:tplc="0409000F" w:tentative="1">
+      <w:start w:val="1"/>
+      <w:numFmt w:val="decimal"/>
+      <w:lvlText w:val="%4."/>
+      <w:lvlJc w:val="left"/>
+      <w:pPr>
+        <w:ind w:left="2880" w:hanging="360"/>
+      </w:pPr>
+    </w:lvl>
+    <w:lvl w:ilvl="4" w:tplc="04090019" w:tentative="1">
+      <w:start w:val="1"/>
+      <w:numFmt w:val="lowerLetter"/>
+      <w:lvlText w:val="%5."/>
+      <w:lvlJc w:val="left"/>
+      <w:pPr>
+        <w:ind w:left="3600" w:hanging="360"/>
+      </w:pPr>
+    </w:lvl>
+    <w:lvl w:ilvl="5" w:tplc="0409001B" w:tentative="1">
+      <w:start w:val="1"/>
+      <w:numFmt w:val="lowerRoman"/>
+      <w:lvlText w:val="%6."/>
+      <w:lvlJc w:val="right"/>
+      <w:pPr>
+        <w:ind w:left="4320" w:hanging="180"/>
+      </w:pPr>
+    </w:lvl>
+    <w:lvl w:ilvl="6" w:tplc="0409000F" w:tentative="1">
+      <w:start w:val="1"/>
+      <w:numFmt w:val="decimal"/>
+      <w:lvlText w:val="%7."/>
+      <w:lvlJc w:val="left"/>
+      <w:pPr>
+        <w:ind w:left="5040" w:hanging="360"/>
+      </w:pPr>
+    </w:lvl>
+    <w:lvl w:ilvl="7" w:tplc="04090019" w:tentative="1">
+      <w:start w:val="1"/>
+      <w:numFmt w:val="lowerLetter"/>
+      <w:lvlText w:val="%8."/>
+      <w:lvlJc w:val="left"/>
+      <w:pPr>
+        <w:ind w:left="5760" w:hanging="360"/>
+      </w:pPr>
+    </w:lvl>
+    <w:lvl w:ilvl="8" w:tplc="0409001B" w:tentative="1">
+      <w:start w:val="1"/>
+      <w:numFmt w:val="lowerRoman"/>
+      <w:lvlText w:val="%9."/>
+      <w:lvlJc w:val="right"/>
+      <w:pPr>
+        <w:ind w:left="6480" w:hanging="180"/>
+      </w:pPr>
+    </w:lvl>
+  </w:abstractNum>
+  <w:abstractNum w:abstractNumId="15">
     <w:nsid w:val="56833108"/>
     <w:multiLevelType w:val="multilevel"/>
     <w:tmpl w:val="0409001F"/>
@@ -9682,7 +12477,7 @@
       </w:pPr>
     </w:lvl>
   </w:abstractNum>
-  <w:abstractNum w:abstractNumId="12">
+  <w:abstractNum w:abstractNumId="16">
     <w:nsid w:val="56FA068A"/>
     <w:multiLevelType w:val="multilevel"/>
     <w:tmpl w:val="0409001F"/>
@@ -9768,7 +12563,7 @@
       </w:pPr>
     </w:lvl>
   </w:abstractNum>
-  <w:abstractNum w:abstractNumId="13">
+  <w:abstractNum w:abstractNumId="17">
     <w:nsid w:val="58A45D0A"/>
     <w:multiLevelType w:val="multilevel"/>
     <w:tmpl w:val="9D403212"/>
@@ -9854,10 +12649,10 @@
       </w:pPr>
     </w:lvl>
   </w:abstractNum>
-  <w:abstractNum w:abstractNumId="14">
+  <w:abstractNum w:abstractNumId="18">
     <w:nsid w:val="63A614D6"/>
     <w:multiLevelType w:val="hybridMultilevel"/>
-    <w:tmpl w:val="1AF21908"/>
+    <w:tmpl w:val="0C989CBE"/>
     <w:lvl w:ilvl="0" w:tplc="0409000F">
       <w:start w:val="1"/>
       <w:numFmt w:val="decimal"/>
@@ -9943,7 +12738,7 @@
       </w:pPr>
     </w:lvl>
   </w:abstractNum>
-  <w:abstractNum w:abstractNumId="15">
+  <w:abstractNum w:abstractNumId="19">
     <w:nsid w:val="6EBE31B3"/>
     <w:multiLevelType w:val="hybridMultilevel"/>
     <w:tmpl w:val="9C40D9FC"/>
@@ -10032,7 +12827,7 @@
       </w:pPr>
     </w:lvl>
   </w:abstractNum>
-  <w:abstractNum w:abstractNumId="16">
+  <w:abstractNum w:abstractNumId="20">
     <w:nsid w:val="719D6C7C"/>
     <w:multiLevelType w:val="hybridMultilevel"/>
     <w:tmpl w:val="2DF6AEC0"/>
@@ -10145,7 +12940,7 @@
       </w:rPr>
     </w:lvl>
   </w:abstractNum>
-  <w:abstractNum w:abstractNumId="17">
+  <w:abstractNum w:abstractNumId="21">
     <w:nsid w:val="7E030755"/>
     <w:multiLevelType w:val="hybridMultilevel"/>
     <w:tmpl w:val="DE946132"/>
@@ -10259,58 +13054,70 @@
     </w:lvl>
   </w:abstractNum>
   <w:num w:numId="1">
+    <w:abstractNumId w:val="9"/>
+  </w:num>
+  <w:num w:numId="2">
+    <w:abstractNumId w:val="2"/>
+  </w:num>
+  <w:num w:numId="3">
+    <w:abstractNumId w:val="13"/>
+  </w:num>
+  <w:num w:numId="4">
+    <w:abstractNumId w:val="12"/>
+  </w:num>
+  <w:num w:numId="5">
+    <w:abstractNumId w:val="11"/>
+  </w:num>
+  <w:num w:numId="6">
     <w:abstractNumId w:val="6"/>
   </w:num>
-  <w:num w:numId="2">
-    <w:abstractNumId w:val="1"/>
-  </w:num>
-  <w:num w:numId="3">
+  <w:num w:numId="7">
     <w:abstractNumId w:val="10"/>
   </w:num>
-  <w:num w:numId="4">
-    <w:abstractNumId w:val="9"/>
+  <w:num w:numId="8">
+    <w:abstractNumId w:val="15"/>
   </w:num>
-  <w:num w:numId="5">
-    <w:abstractNumId w:val="8"/>
-  </w:num>
-  <w:num w:numId="6">
-    <w:abstractNumId w:val="3"/>
-  </w:num>
-  <w:num w:numId="7">
+  <w:num w:numId="9">
     <w:abstractNumId w:val="7"/>
   </w:num>
-  <w:num w:numId="8">
-    <w:abstractNumId w:val="11"/>
+  <w:num w:numId="10">
+    <w:abstractNumId w:val="20"/>
   </w:num>
-  <w:num w:numId="9">
+  <w:num w:numId="11">
+    <w:abstractNumId w:val="21"/>
+  </w:num>
+  <w:num w:numId="12">
+    <w:abstractNumId w:val="17"/>
+  </w:num>
+  <w:num w:numId="13">
     <w:abstractNumId w:val="4"/>
   </w:num>
-  <w:num w:numId="10">
-    <w:abstractNumId w:val="16"/>
-  </w:num>
-  <w:num w:numId="11">
-    <w:abstractNumId w:val="17"/>
-  </w:num>
-  <w:num w:numId="12">
-    <w:abstractNumId w:val="13"/>
-  </w:num>
-  <w:num w:numId="13">
-    <w:abstractNumId w:val="2"/>
-  </w:num>
   <w:num w:numId="14">
-    <w:abstractNumId w:val="14"/>
+    <w:abstractNumId w:val="18"/>
   </w:num>
   <w:num w:numId="15">
-    <w:abstractNumId w:val="12"/>
+    <w:abstractNumId w:val="16"/>
   </w:num>
   <w:num w:numId="16">
     <w:abstractNumId w:val="0"/>
   </w:num>
   <w:num w:numId="17">
-    <w:abstractNumId w:val="5"/>
+    <w:abstractNumId w:val="8"/>
   </w:num>
   <w:num w:numId="18">
-    <w:abstractNumId w:val="15"/>
+    <w:abstractNumId w:val="19"/>
+  </w:num>
+  <w:num w:numId="19">
+    <w:abstractNumId w:val="1"/>
+  </w:num>
+  <w:num w:numId="20">
+    <w:abstractNumId w:val="14"/>
+  </w:num>
+  <w:num w:numId="21">
+    <w:abstractNumId w:val="3"/>
+  </w:num>
+  <w:num w:numId="22">
+    <w:abstractNumId w:val="5"/>
   </w:num>
 </w:numbering>
 </file>

</xml_diff>